<commit_message>
Working on report - task 1
</commit_message>
<xml_diff>
--- a/Programming Project.docx
+++ b/Programming Project.docx
@@ -1,6 +1,6 @@
 
 <file path=word/document.xml><?xml version="1.0" encoding="utf-8"?>
-<w:document xmlns:wpc="http://schemas.microsoft.com/office/word/2010/wordprocessingCanvas" xmlns:mc="http://schemas.openxmlformats.org/markup-compatibility/2006" xmlns:o="urn:schemas-microsoft-com:office:office" xmlns:r="http://schemas.openxmlformats.org/officeDocument/2006/relationships" xmlns:m="http://schemas.openxmlformats.org/officeDocument/2006/math" xmlns:v="urn:schemas-microsoft-com:vml" xmlns:wp14="http://schemas.microsoft.com/office/word/2010/wordprocessingDrawing" xmlns:wp="http://schemas.openxmlformats.org/drawingml/2006/wordprocessingDrawing" xmlns:w10="urn:schemas-microsoft-com:office:word" xmlns:w="http://schemas.openxmlformats.org/wordprocessingml/2006/main" xmlns:w14="http://schemas.microsoft.com/office/word/2010/wordml" xmlns:w15="http://schemas.microsoft.com/office/word/2012/wordml" xmlns:wpg="http://schemas.microsoft.com/office/word/2010/wordprocessingGroup" xmlns:wpi="http://schemas.microsoft.com/office/word/2010/wordprocessingInk" xmlns:wne="http://schemas.microsoft.com/office/word/2006/wordml" xmlns:wps="http://schemas.microsoft.com/office/word/2010/wordprocessingShape" mc:Ignorable="w14 w15 wp14">
+<w:document xmlns:wpc="http://schemas.microsoft.com/office/word/2010/wordprocessingCanvas" xmlns:cx="http://schemas.microsoft.com/office/drawing/2014/chartex" xmlns:cx1="http://schemas.microsoft.com/office/drawing/2015/9/8/chartex" xmlns:cx2="http://schemas.microsoft.com/office/drawing/2015/10/21/chartex" xmlns:mc="http://schemas.openxmlformats.org/markup-compatibility/2006" xmlns:o="urn:schemas-microsoft-com:office:office" xmlns:r="http://schemas.openxmlformats.org/officeDocument/2006/relationships" xmlns:m="http://schemas.openxmlformats.org/officeDocument/2006/math" xmlns:v="urn:schemas-microsoft-com:vml" xmlns:wp14="http://schemas.microsoft.com/office/word/2010/wordprocessingDrawing" xmlns:wp="http://schemas.openxmlformats.org/drawingml/2006/wordprocessingDrawing" xmlns:w10="urn:schemas-microsoft-com:office:word" xmlns:w="http://schemas.openxmlformats.org/wordprocessingml/2006/main" xmlns:w14="http://schemas.microsoft.com/office/word/2010/wordml" xmlns:w15="http://schemas.microsoft.com/office/word/2012/wordml" xmlns:w16se="http://schemas.microsoft.com/office/word/2015/wordml/symex" xmlns:wpg="http://schemas.microsoft.com/office/word/2010/wordprocessingGroup" xmlns:wpi="http://schemas.microsoft.com/office/word/2010/wordprocessingInk" xmlns:wne="http://schemas.microsoft.com/office/word/2006/wordml" xmlns:wps="http://schemas.microsoft.com/office/word/2010/wordprocessingShape" mc:Ignorable="w14 w15 w16se wp14">
   <w:body>
     <w:p>
       <w:pPr>
@@ -96,35 +96,93 @@
         </w:rPr>
       </w:pPr>
       <w:r>
-        <w:t>The task requires the program to be able to generate basic arithmetic questions, and then display them to the student. The student then needs to submit an answer. This will be repeated 10 times until the quiz has been completed, whereupon the results need to be marked and feedback given to the student on their performance.</w:t>
-      </w:r>
-      <w:r>
         <w:rPr>
           <w:noProof/>
           <w:lang w:eastAsia="en-GB"/>
         </w:rPr>
-        <w:t xml:space="preserve"> </w:t>
-      </w:r>
-    </w:p>
-    <w:p>
-      <w:pPr>
+        <w:drawing>
+          <wp:anchor distT="0" distB="0" distL="114300" distR="114300" simplePos="0" relativeHeight="251659264" behindDoc="0" locked="0" layoutInCell="1" allowOverlap="1" wp14:anchorId="62A3D494" wp14:editId="421F1F63">
+            <wp:simplePos x="0" y="0"/>
+            <wp:positionH relativeFrom="margin">
+              <wp:align>left</wp:align>
+            </wp:positionH>
+            <wp:positionV relativeFrom="paragraph">
+              <wp:posOffset>28464</wp:posOffset>
+            </wp:positionV>
+            <wp:extent cx="2620645" cy="2663190"/>
+            <wp:effectExtent l="0" t="0" r="8255" b="3810"/>
+            <wp:wrapTight wrapText="bothSides">
+              <wp:wrapPolygon edited="0">
+                <wp:start x="0" y="0"/>
+                <wp:lineTo x="0" y="21476"/>
+                <wp:lineTo x="21511" y="21476"/>
+                <wp:lineTo x="21511" y="0"/>
+                <wp:lineTo x="0" y="0"/>
+              </wp:wrapPolygon>
+            </wp:wrapTight>
+            <wp:docPr id="1" name="Picture 1"/>
+            <wp:cNvGraphicFramePr>
+              <a:graphicFrameLocks xmlns:a="http://schemas.openxmlformats.org/drawingml/2006/main" noChangeAspect="1"/>
+            </wp:cNvGraphicFramePr>
+            <a:graphic xmlns:a="http://schemas.openxmlformats.org/drawingml/2006/main">
+              <a:graphicData uri="http://schemas.openxmlformats.org/drawingml/2006/picture">
+                <pic:pic xmlns:pic="http://schemas.openxmlformats.org/drawingml/2006/picture">
+                  <pic:nvPicPr>
+                    <pic:cNvPr id="1" name=""/>
+                    <pic:cNvPicPr/>
+                  </pic:nvPicPr>
+                  <pic:blipFill>
+                    <a:blip r:embed="rId7"/>
+                    <a:stretch>
+                      <a:fillRect/>
+                    </a:stretch>
+                  </pic:blipFill>
+                  <pic:spPr>
+                    <a:xfrm>
+                      <a:off x="0" y="0"/>
+                      <a:ext cx="2620645" cy="2663190"/>
+                    </a:xfrm>
+                    <a:prstGeom prst="rect">
+                      <a:avLst/>
+                    </a:prstGeom>
+                  </pic:spPr>
+                </pic:pic>
+              </a:graphicData>
+            </a:graphic>
+            <wp14:sizeRelH relativeFrom="margin">
+              <wp14:pctWidth>0</wp14:pctWidth>
+            </wp14:sizeRelH>
+            <wp14:sizeRelV relativeFrom="margin">
+              <wp14:pctHeight>0</wp14:pctHeight>
+            </wp14:sizeRelV>
+          </wp:anchor>
+        </w:drawing>
+      </w:r>
+      <w:r>
+        <w:t>The task requires the program to be able to generate basic arithmetic questions, and then display them to the student. The student then needs to submit an answer. This will be repeated 10 times until the quiz has been completed, whereupon the results need to be marked and feedback given to the student on their performance.</w:t>
+      </w:r>
+      <w:r>
         <w:rPr>
           <w:noProof/>
           <w:lang w:eastAsia="en-GB"/>
         </w:rPr>
-      </w:pPr>
+        <w:t xml:space="preserve"> </w:t>
+      </w:r>
       <w:r>
         <w:rPr>
           <w:noProof/>
-          <w:highlight w:val="yellow"/>
           <w:lang w:eastAsia="en-GB"/>
         </w:rPr>
-        <w:t>INSERT FLOWCHART HERE!</w:t>
-      </w:r>
-    </w:p>
-    <w:p/>
-    <w:p/>
-    <w:p/>
+        <w:t>The flowchart (left) shows the basic logic that I will need to complete this task.</w:t>
+      </w:r>
+      <w:r>
+        <w:rPr>
+          <w:noProof/>
+          <w:lang w:eastAsia="en-GB"/>
+        </w:rPr>
+        <w:t xml:space="preserve"> This can then be easily expanded later to complete the other two tasks.</w:t>
+      </w:r>
+    </w:p>
     <w:p/>
     <w:p/>
     <w:p>
@@ -134,7 +192,6 @@
         </w:tabs>
       </w:pPr>
       <w:r>
-        <w:lastRenderedPageBreak/>
         <w:tab/>
       </w:r>
     </w:p>
@@ -143,6 +200,7 @@
         <w:pStyle w:val="Heading2"/>
       </w:pPr>
       <w:r>
+        <w:lastRenderedPageBreak/>
         <w:t>Coding</w:t>
       </w:r>
     </w:p>
@@ -185,10 +243,10 @@
             <v:path o:extrusionok="f" gradientshapeok="t" o:connecttype="rect"/>
             <o:lock v:ext="edit" aspectratio="t"/>
           </v:shapetype>
-          <v:shape id="_x0000_i1042" type="#_x0000_t75" style="width:273.75pt;height:297pt" o:ole="">
-            <v:imagedata r:id="rId7" o:title=""/>
+          <v:shape id="_x0000_i1025" type="#_x0000_t75" style="width:273.95pt;height:296.9pt" o:ole="">
+            <v:imagedata r:id="rId8" o:title=""/>
           </v:shape>
-          <o:OLEObject Type="Embed" ProgID="Word.OpenDocumentText.12" ShapeID="_x0000_i1042" DrawAspect="Content" ObjectID="_1523871774" r:id="rId8"/>
+          <o:OLEObject Type="Embed" ProgID="Word.OpenDocumentText.12" ShapeID="_x0000_i1025" DrawAspect="Content" ObjectID="_1523906535" r:id="rId9"/>
         </w:object>
       </w:r>
     </w:p>
@@ -196,23 +254,374 @@
       <w:r>
         <w:t>Next, the logic for that template needs to be written.</w:t>
       </w:r>
-      <w:bookmarkStart w:id="1" w:name="_GoBack"/>
+      <w:r>
+        <w:t xml:space="preserve"> The following code is run as soon as the page has been loaded (Identified by the Meteor </w:t>
+      </w:r>
+      <w:proofErr w:type="gramStart"/>
+      <w:r>
+        <w:t xml:space="preserve">callback </w:t>
+      </w:r>
+      <w:r>
+        <w:rPr>
+          <w:i/>
+        </w:rPr>
+        <w:t>.rendered</w:t>
+      </w:r>
+      <w:proofErr w:type="gramEnd"/>
+      <w:r>
+        <w:t xml:space="preserve">). I first call the function </w:t>
+      </w:r>
+      <w:proofErr w:type="spellStart"/>
+      <w:r>
+        <w:rPr>
+          <w:i/>
+        </w:rPr>
+        <w:t>nextQuestion</w:t>
+      </w:r>
+      <w:proofErr w:type="spellEnd"/>
+      <w:r>
+        <w:rPr>
+          <w:i/>
+        </w:rPr>
+        <w:t xml:space="preserve"> </w:t>
+      </w:r>
+      <w:r>
+        <w:t xml:space="preserve">(explained later), and then resets a series of variables so any previous quiz data is not present. Meteor uses a Session key/value store stored on the client. This means any user viewing the page will have their own variables independent of the server and each other, which can be accessed and manipulated by the server when needed.  </w:t>
+      </w:r>
+      <w:bookmarkStart w:id="1" w:name="_MON_1523871441"/>
       <w:bookmarkEnd w:id="1"/>
-    </w:p>
-    <w:bookmarkStart w:id="2" w:name="_MON_1523871441"/>
+      <w:r>
+        <w:object w:dxaOrig="9026" w:dyaOrig="2788">
+          <v:shape id="_x0000_i1058" type="#_x0000_t75" style="width:390.85pt;height:120.15pt" o:ole="">
+            <v:imagedata r:id="rId10" o:title=""/>
+          </v:shape>
+          <o:OLEObject Type="Embed" ProgID="Word.OpenDocumentText.12" ShapeID="_x0000_i1058" DrawAspect="Content" ObjectID="_1523906536" r:id="rId11"/>
+        </w:object>
+      </w:r>
+    </w:p>
+    <w:p>
+      <w:r>
+        <w:lastRenderedPageBreak/>
+        <w:t xml:space="preserve">Next, the event logic is needed. When the user triggers an event (e.g. clicking a button or submitting a form), </w:t>
+      </w:r>
+      <w:proofErr w:type="gramStart"/>
+      <w:r>
+        <w:t xml:space="preserve">the </w:t>
+      </w:r>
+      <w:r>
+        <w:rPr>
+          <w:i/>
+        </w:rPr>
+        <w:t>.events</w:t>
+      </w:r>
+      <w:proofErr w:type="gramEnd"/>
+      <w:r>
+        <w:rPr>
+          <w:i/>
+        </w:rPr>
+        <w:t xml:space="preserve"> </w:t>
+      </w:r>
+      <w:r>
+        <w:t>callback is triggered, running a funct</w:t>
+      </w:r>
+      <w:r>
+        <w:t>ion corresponding to the event.</w:t>
+      </w:r>
+      <w:r>
+        <w:rPr>
+          <w:i/>
+        </w:rPr>
+        <w:t xml:space="preserve"> </w:t>
+      </w:r>
+      <w:r>
+        <w:t xml:space="preserve">In the template, the user’s answer is entered into a </w:t>
+      </w:r>
+      <w:r>
+        <w:rPr>
+          <w:i/>
+        </w:rPr>
+        <w:t xml:space="preserve">&lt;form&gt;, </w:t>
+      </w:r>
+      <w:r>
+        <w:t xml:space="preserve">and then a submit button is pressed. Meteor intercepts this submit as an </w:t>
+      </w:r>
+      <w:proofErr w:type="gramStart"/>
+      <w:r>
+        <w:t>event,</w:t>
+      </w:r>
+      <w:proofErr w:type="gramEnd"/>
+      <w:r>
+        <w:t xml:space="preserve"> through which I can add my own logic. In the code below, I first use the built in </w:t>
+      </w:r>
+      <w:proofErr w:type="spellStart"/>
+      <w:proofErr w:type="gramStart"/>
+      <w:r>
+        <w:rPr>
+          <w:i/>
+        </w:rPr>
+        <w:t>preventDefault</w:t>
+      </w:r>
+      <w:proofErr w:type="spellEnd"/>
+      <w:r>
+        <w:rPr>
+          <w:i/>
+        </w:rPr>
+        <w:t>(</w:t>
+      </w:r>
+      <w:proofErr w:type="gramEnd"/>
+      <w:r>
+        <w:rPr>
+          <w:i/>
+        </w:rPr>
+        <w:t xml:space="preserve">) </w:t>
+      </w:r>
+      <w:r>
+        <w:t>function to prevent the usual behaviour of HTML forms (would usually refresh the page). We can then retrieve the answer from the textbox (</w:t>
+      </w:r>
+      <w:proofErr w:type="spellStart"/>
+      <w:proofErr w:type="gramStart"/>
+      <w:r>
+        <w:rPr>
+          <w:i/>
+        </w:rPr>
+        <w:t>event.target</w:t>
+      </w:r>
+      <w:proofErr w:type="gramEnd"/>
+      <w:r>
+        <w:rPr>
+          <w:i/>
+        </w:rPr>
+        <w:t>.answer.value</w:t>
+      </w:r>
+      <w:proofErr w:type="spellEnd"/>
+      <w:r>
+        <w:rPr>
+          <w:i/>
+        </w:rPr>
+        <w:t xml:space="preserve">) </w:t>
+      </w:r>
+      <w:r>
+        <w:t xml:space="preserve">before resetting it back to an empty box. </w:t>
+      </w:r>
+      <w:r>
+        <w:t xml:space="preserve">Now we can check whether or not the user’s answer is correct using the </w:t>
+      </w:r>
+      <w:proofErr w:type="spellStart"/>
+      <w:r>
+        <w:rPr>
+          <w:i/>
+        </w:rPr>
+        <w:t>eval</w:t>
+      </w:r>
+      <w:proofErr w:type="spellEnd"/>
+      <w:r>
+        <w:rPr>
+          <w:i/>
+        </w:rPr>
+        <w:t xml:space="preserve"> </w:t>
+      </w:r>
+      <w:r>
+        <w:t xml:space="preserve">function. This will execute a given string (in this case, the question), and therefore calculating the answer to the question. A simple </w:t>
+      </w:r>
+      <w:r>
+        <w:rPr>
+          <w:i/>
+        </w:rPr>
+        <w:t xml:space="preserve">if </w:t>
+      </w:r>
+      <w:r>
+        <w:t>statement can then be used to check the answer against the question. Depending on whether their answer was right or wrong, we can</w:t>
+      </w:r>
+      <w:r>
+        <w:t xml:space="preserve"> change the background of the </w:t>
+      </w:r>
+      <w:r>
+        <w:rPr>
+          <w:i/>
+        </w:rPr>
+        <w:t xml:space="preserve">&lt;body&gt; </w:t>
+      </w:r>
+      <w:r>
+        <w:t>and move onto the next question. Again, I am using Session variables to store the results and the user progresses through the quiz</w:t>
+      </w:r>
+      <w:r>
+        <w:t xml:space="preserve">, using the function </w:t>
+      </w:r>
+      <w:proofErr w:type="spellStart"/>
+      <w:proofErr w:type="gramStart"/>
+      <w:r>
+        <w:rPr>
+          <w:i/>
+        </w:rPr>
+        <w:t>addToAnwerLog</w:t>
+      </w:r>
+      <w:proofErr w:type="spellEnd"/>
+      <w:r>
+        <w:rPr>
+          <w:i/>
+        </w:rPr>
+        <w:t>(</w:t>
+      </w:r>
+      <w:proofErr w:type="gramEnd"/>
+      <w:r>
+        <w:rPr>
+          <w:i/>
+        </w:rPr>
+        <w:t xml:space="preserve">) </w:t>
+      </w:r>
+      <w:r>
+        <w:t>(shown below)</w:t>
+      </w:r>
+      <w:r>
+        <w:t>. Finally, I can check whether or not the user has answered 10 questions. If so, we can go to the results page, and if not, we can generate another question and repeat the process.</w:t>
+      </w:r>
+      <w:r>
+        <w:t xml:space="preserve"> </w:t>
+      </w:r>
+    </w:p>
+    <w:bookmarkStart w:id="2" w:name="_MON_1523902896"/>
     <w:bookmarkEnd w:id="2"/>
     <w:p>
       <w:r>
-        <w:object w:dxaOrig="9026" w:dyaOrig="2788">
-          <v:shape id="_x0000_i1040" type="#_x0000_t75" style="width:451.5pt;height:139.5pt" o:ole="">
-            <v:imagedata r:id="rId9" o:title=""/>
+        <w:object w:dxaOrig="9026" w:dyaOrig="8635">
+          <v:shape id="_x0000_i1067" type="#_x0000_t75" style="width:320.75pt;height:307.15pt" o:ole="">
+            <v:imagedata r:id="rId12" o:title=""/>
           </v:shape>
-          <o:OLEObject Type="Embed" ProgID="Word.OpenDocumentText.12" ShapeID="_x0000_i1040" DrawAspect="Content" ObjectID="_1523871775" r:id="rId10"/>
+          <o:OLEObject Type="Embed" ProgID="Word.OpenDocumentText.12" ShapeID="_x0000_i1067" DrawAspect="Content" ObjectID="_1523906537" r:id="rId13"/>
         </w:object>
       </w:r>
     </w:p>
+    <w:p>
+      <w:r>
+        <w:t xml:space="preserve">The </w:t>
+      </w:r>
+      <w:proofErr w:type="spellStart"/>
+      <w:proofErr w:type="gramStart"/>
+      <w:r>
+        <w:rPr>
+          <w:i/>
+        </w:rPr>
+        <w:t>nextQuestion</w:t>
+      </w:r>
+      <w:proofErr w:type="spellEnd"/>
+      <w:r>
+        <w:rPr>
+          <w:i/>
+        </w:rPr>
+        <w:t>(</w:t>
+      </w:r>
+      <w:proofErr w:type="gramEnd"/>
+      <w:r>
+        <w:rPr>
+          <w:i/>
+        </w:rPr>
+        <w:t xml:space="preserve">) </w:t>
+      </w:r>
+      <w:r>
+        <w:t>function is also fairly simple, but runs on the server rather than the client. This means it will be run asynchronously, so I will need to include</w:t>
+      </w:r>
+      <w:r>
+        <w:t xml:space="preserve"> a callback in the Server call. I can also log any errors to the console at the same time. After a question has been returned from the Server, I can iterate the question counter, and store the new question in the Session, where the helpers </w:t>
+      </w:r>
+      <w:r>
+        <w:lastRenderedPageBreak/>
+        <w:t>(described below) will display it to the user.</w:t>
+      </w:r>
+      <w:r>
+        <w:t xml:space="preserve"> </w:t>
+      </w:r>
+      <w:bookmarkStart w:id="3" w:name="_MON_1523905163"/>
+      <w:bookmarkEnd w:id="3"/>
+      <w:r>
+        <w:object w:dxaOrig="9026" w:dyaOrig="4215">
+          <v:shape id="_x0000_i1090" type="#_x0000_t75" style="width:280.05pt;height:130.9pt" o:ole="">
+            <v:imagedata r:id="rId14" o:title=""/>
+          </v:shape>
+          <o:OLEObject Type="Embed" ProgID="Word.OpenDocumentText.12" ShapeID="_x0000_i1090" DrawAspect="Content" ObjectID="_1523906538" r:id="rId15"/>
+        </w:object>
+      </w:r>
+    </w:p>
+    <w:p>
+      <w:r>
+        <w:t xml:space="preserve">The Session’s answer log is just a simple array with each item containing a sub array of the question and the answer. After each question, the data is pushed into this array and then the Session’s </w:t>
+      </w:r>
+      <w:proofErr w:type="spellStart"/>
+      <w:r>
+        <w:rPr>
+          <w:i/>
+        </w:rPr>
+        <w:t>answerLog</w:t>
+      </w:r>
+      <w:proofErr w:type="spellEnd"/>
+      <w:r>
+        <w:rPr>
+          <w:i/>
+        </w:rPr>
+        <w:t xml:space="preserve"> </w:t>
+      </w:r>
+      <w:r>
+        <w:t>is updated.</w:t>
+      </w:r>
+    </w:p>
+    <w:bookmarkStart w:id="4" w:name="_MON_1523906228"/>
+    <w:bookmarkEnd w:id="4"/>
+    <w:p>
+      <w:r>
+        <w:object w:dxaOrig="9026" w:dyaOrig="1874">
+          <v:shape id="_x0000_i1093" type="#_x0000_t75" style="width:280.05pt;height:57.95pt" o:ole="">
+            <v:imagedata r:id="rId16" o:title=""/>
+          </v:shape>
+          <o:OLEObject Type="Embed" ProgID="Word.OpenDocumentText.12" ShapeID="_x0000_i1093" DrawAspect="Content" ObjectID="_1523906539" r:id="rId17"/>
+        </w:object>
+      </w:r>
+    </w:p>
+    <w:p>
+      <w:r>
+        <w:t xml:space="preserve">To show the question and question number to the user, I am </w:t>
+      </w:r>
+      <w:proofErr w:type="gramStart"/>
+      <w:r>
+        <w:t xml:space="preserve">using </w:t>
+      </w:r>
+      <w:r>
+        <w:rPr>
+          <w:i/>
+        </w:rPr>
+        <w:t>.helpers</w:t>
+      </w:r>
+      <w:proofErr w:type="gramEnd"/>
+      <w:r>
+        <w:rPr>
+          <w:i/>
+        </w:rPr>
+        <w:t xml:space="preserve"> </w:t>
+      </w:r>
+      <w:r>
+        <w:t>to pass information into the templating engine, Handlebars. In the templ</w:t>
+      </w:r>
+      <w:r>
+        <w:t>ates, I can insert placeholders, which will trigger this function to retrieve the data needed. For both the question and the question number, all I need to do is just return the Session variable set in the previous question generation functions. This data is updated live, so I only need to do this once, and needn’t worry about updating or refreshing the page.</w:t>
+      </w:r>
+      <w:r>
+        <w:t xml:space="preserve"> </w:t>
+      </w:r>
+    </w:p>
+    <w:bookmarkStart w:id="5" w:name="_GoBack"/>
+    <w:bookmarkStart w:id="6" w:name="_MON_1523906369"/>
+    <w:bookmarkEnd w:id="6"/>
+    <w:p>
+      <w:r>
+        <w:object w:dxaOrig="9026" w:dyaOrig="3044">
+          <v:shape id="_x0000_i1096" type="#_x0000_t75" style="width:279.6pt;height:94.45pt" o:ole="">
+            <v:imagedata r:id="rId18" o:title=""/>
+          </v:shape>
+          <o:OLEObject Type="Embed" ProgID="Word.OpenDocumentText.12" ShapeID="_x0000_i1096" DrawAspect="Content" ObjectID="_1523906540" r:id="rId19"/>
+        </w:object>
+      </w:r>
+      <w:bookmarkEnd w:id="5"/>
+    </w:p>
     <w:sectPr>
-      <w:headerReference w:type="default" r:id="rId11"/>
+      <w:headerReference w:type="default" r:id="rId20"/>
       <w:pgSz w:w="11906" w:h="16838"/>
       <w:pgMar w:top="1440" w:right="1440" w:bottom="1440" w:left="1440" w:header="708" w:footer="708" w:gutter="0"/>
       <w:cols w:space="708"/>
@@ -223,7 +632,7 @@
 </file>
 
 <file path=word/endnotes.xml><?xml version="1.0" encoding="utf-8"?>
-<w:endnotes xmlns:wpc="http://schemas.microsoft.com/office/word/2010/wordprocessingCanvas" xmlns:mc="http://schemas.openxmlformats.org/markup-compatibility/2006" xmlns:o="urn:schemas-microsoft-com:office:office" xmlns:r="http://schemas.openxmlformats.org/officeDocument/2006/relationships" xmlns:m="http://schemas.openxmlformats.org/officeDocument/2006/math" xmlns:v="urn:schemas-microsoft-com:vml" xmlns:wp14="http://schemas.microsoft.com/office/word/2010/wordprocessingDrawing" xmlns:wp="http://schemas.openxmlformats.org/drawingml/2006/wordprocessingDrawing" xmlns:w10="urn:schemas-microsoft-com:office:word" xmlns:w="http://schemas.openxmlformats.org/wordprocessingml/2006/main" xmlns:w14="http://schemas.microsoft.com/office/word/2010/wordml" xmlns:w15="http://schemas.microsoft.com/office/word/2012/wordml" xmlns:wpg="http://schemas.microsoft.com/office/word/2010/wordprocessingGroup" xmlns:wpi="http://schemas.microsoft.com/office/word/2010/wordprocessingInk" xmlns:wne="http://schemas.microsoft.com/office/word/2006/wordml" xmlns:wps="http://schemas.microsoft.com/office/word/2010/wordprocessingShape" mc:Ignorable="w14 w15 wp14">
+<w:endnotes xmlns:wpc="http://schemas.microsoft.com/office/word/2010/wordprocessingCanvas" xmlns:cx="http://schemas.microsoft.com/office/drawing/2014/chartex" xmlns:cx1="http://schemas.microsoft.com/office/drawing/2015/9/8/chartex" xmlns:cx2="http://schemas.microsoft.com/office/drawing/2015/10/21/chartex" xmlns:mc="http://schemas.openxmlformats.org/markup-compatibility/2006" xmlns:o="urn:schemas-microsoft-com:office:office" xmlns:r="http://schemas.openxmlformats.org/officeDocument/2006/relationships" xmlns:m="http://schemas.openxmlformats.org/officeDocument/2006/math" xmlns:v="urn:schemas-microsoft-com:vml" xmlns:wp14="http://schemas.microsoft.com/office/word/2010/wordprocessingDrawing" xmlns:wp="http://schemas.openxmlformats.org/drawingml/2006/wordprocessingDrawing" xmlns:w10="urn:schemas-microsoft-com:office:word" xmlns:w="http://schemas.openxmlformats.org/wordprocessingml/2006/main" xmlns:w14="http://schemas.microsoft.com/office/word/2010/wordml" xmlns:w15="http://schemas.microsoft.com/office/word/2012/wordml" xmlns:w16se="http://schemas.microsoft.com/office/word/2015/wordml/symex" xmlns:wpg="http://schemas.microsoft.com/office/word/2010/wordprocessingGroup" xmlns:wpi="http://schemas.microsoft.com/office/word/2010/wordprocessingInk" xmlns:wne="http://schemas.microsoft.com/office/word/2006/wordml" xmlns:wps="http://schemas.microsoft.com/office/word/2010/wordprocessingShape" mc:Ignorable="w14 w15 w16se wp14">
   <w:endnote w:type="separator" w:id="-1">
     <w:p>
       <w:pPr>
@@ -248,7 +657,7 @@
 </file>
 
 <file path=word/footnotes.xml><?xml version="1.0" encoding="utf-8"?>
-<w:footnotes xmlns:wpc="http://schemas.microsoft.com/office/word/2010/wordprocessingCanvas" xmlns:mc="http://schemas.openxmlformats.org/markup-compatibility/2006" xmlns:o="urn:schemas-microsoft-com:office:office" xmlns:r="http://schemas.openxmlformats.org/officeDocument/2006/relationships" xmlns:m="http://schemas.openxmlformats.org/officeDocument/2006/math" xmlns:v="urn:schemas-microsoft-com:vml" xmlns:wp14="http://schemas.microsoft.com/office/word/2010/wordprocessingDrawing" xmlns:wp="http://schemas.openxmlformats.org/drawingml/2006/wordprocessingDrawing" xmlns:w10="urn:schemas-microsoft-com:office:word" xmlns:w="http://schemas.openxmlformats.org/wordprocessingml/2006/main" xmlns:w14="http://schemas.microsoft.com/office/word/2010/wordml" xmlns:w15="http://schemas.microsoft.com/office/word/2012/wordml" xmlns:wpg="http://schemas.microsoft.com/office/word/2010/wordprocessingGroup" xmlns:wpi="http://schemas.microsoft.com/office/word/2010/wordprocessingInk" xmlns:wne="http://schemas.microsoft.com/office/word/2006/wordml" xmlns:wps="http://schemas.microsoft.com/office/word/2010/wordprocessingShape" mc:Ignorable="w14 w15 wp14">
+<w:footnotes xmlns:wpc="http://schemas.microsoft.com/office/word/2010/wordprocessingCanvas" xmlns:cx="http://schemas.microsoft.com/office/drawing/2014/chartex" xmlns:cx1="http://schemas.microsoft.com/office/drawing/2015/9/8/chartex" xmlns:cx2="http://schemas.microsoft.com/office/drawing/2015/10/21/chartex" xmlns:mc="http://schemas.openxmlformats.org/markup-compatibility/2006" xmlns:o="urn:schemas-microsoft-com:office:office" xmlns:r="http://schemas.openxmlformats.org/officeDocument/2006/relationships" xmlns:m="http://schemas.openxmlformats.org/officeDocument/2006/math" xmlns:v="urn:schemas-microsoft-com:vml" xmlns:wp14="http://schemas.microsoft.com/office/word/2010/wordprocessingDrawing" xmlns:wp="http://schemas.openxmlformats.org/drawingml/2006/wordprocessingDrawing" xmlns:w10="urn:schemas-microsoft-com:office:word" xmlns:w="http://schemas.openxmlformats.org/wordprocessingml/2006/main" xmlns:w14="http://schemas.microsoft.com/office/word/2010/wordml" xmlns:w15="http://schemas.microsoft.com/office/word/2012/wordml" xmlns:w16se="http://schemas.microsoft.com/office/word/2015/wordml/symex" xmlns:wpg="http://schemas.microsoft.com/office/word/2010/wordprocessingGroup" xmlns:wpi="http://schemas.microsoft.com/office/word/2010/wordprocessingInk" xmlns:wne="http://schemas.microsoft.com/office/word/2006/wordml" xmlns:wps="http://schemas.microsoft.com/office/word/2010/wordprocessingShape" mc:Ignorable="w14 w15 w16se wp14">
   <w:footnote w:type="separator" w:id="-1">
     <w:p>
       <w:pPr>
@@ -273,7 +682,7 @@
 </file>
 
 <file path=word/header1.xml><?xml version="1.0" encoding="utf-8"?>
-<w:hdr xmlns:wpc="http://schemas.microsoft.com/office/word/2010/wordprocessingCanvas" xmlns:mc="http://schemas.openxmlformats.org/markup-compatibility/2006" xmlns:o="urn:schemas-microsoft-com:office:office" xmlns:r="http://schemas.openxmlformats.org/officeDocument/2006/relationships" xmlns:m="http://schemas.openxmlformats.org/officeDocument/2006/math" xmlns:v="urn:schemas-microsoft-com:vml" xmlns:wp14="http://schemas.microsoft.com/office/word/2010/wordprocessingDrawing" xmlns:wp="http://schemas.openxmlformats.org/drawingml/2006/wordprocessingDrawing" xmlns:w10="urn:schemas-microsoft-com:office:word" xmlns:w="http://schemas.openxmlformats.org/wordprocessingml/2006/main" xmlns:w14="http://schemas.microsoft.com/office/word/2010/wordml" xmlns:w15="http://schemas.microsoft.com/office/word/2012/wordml" xmlns:wpg="http://schemas.microsoft.com/office/word/2010/wordprocessingGroup" xmlns:wpi="http://schemas.microsoft.com/office/word/2010/wordprocessingInk" xmlns:wne="http://schemas.microsoft.com/office/word/2006/wordml" xmlns:wps="http://schemas.microsoft.com/office/word/2010/wordprocessingShape" mc:Ignorable="w14 w15 wp14">
+<w:hdr xmlns:wpc="http://schemas.microsoft.com/office/word/2010/wordprocessingCanvas" xmlns:cx="http://schemas.microsoft.com/office/drawing/2014/chartex" xmlns:cx1="http://schemas.microsoft.com/office/drawing/2015/9/8/chartex" xmlns:cx2="http://schemas.microsoft.com/office/drawing/2015/10/21/chartex" xmlns:mc="http://schemas.openxmlformats.org/markup-compatibility/2006" xmlns:o="urn:schemas-microsoft-com:office:office" xmlns:r="http://schemas.openxmlformats.org/officeDocument/2006/relationships" xmlns:m="http://schemas.openxmlformats.org/officeDocument/2006/math" xmlns:v="urn:schemas-microsoft-com:vml" xmlns:wp14="http://schemas.microsoft.com/office/word/2010/wordprocessingDrawing" xmlns:wp="http://schemas.openxmlformats.org/drawingml/2006/wordprocessingDrawing" xmlns:w10="urn:schemas-microsoft-com:office:word" xmlns:w="http://schemas.openxmlformats.org/wordprocessingml/2006/main" xmlns:w14="http://schemas.microsoft.com/office/word/2010/wordml" xmlns:w15="http://schemas.microsoft.com/office/word/2012/wordml" xmlns:w16se="http://schemas.microsoft.com/office/word/2015/wordml/symex" xmlns:wpg="http://schemas.microsoft.com/office/word/2010/wordprocessingGroup" xmlns:wpi="http://schemas.microsoft.com/office/word/2010/wordprocessingInk" xmlns:wne="http://schemas.microsoft.com/office/word/2006/wordml" xmlns:wps="http://schemas.microsoft.com/office/word/2010/wordprocessingShape" mc:Ignorable="w14 w15 w16se wp14">
   <w:p>
     <w:pPr>
       <w:pStyle w:val="Header"/>
@@ -294,7 +703,7 @@
 </file>
 
 <file path=word/styles.xml><?xml version="1.0" encoding="utf-8"?>
-<w:styles xmlns:mc="http://schemas.openxmlformats.org/markup-compatibility/2006" xmlns:r="http://schemas.openxmlformats.org/officeDocument/2006/relationships" xmlns:w="http://schemas.openxmlformats.org/wordprocessingml/2006/main" xmlns:w14="http://schemas.microsoft.com/office/word/2010/wordml" xmlns:w15="http://schemas.microsoft.com/office/word/2012/wordml" mc:Ignorable="w14 w15">
+<w:styles xmlns:mc="http://schemas.openxmlformats.org/markup-compatibility/2006" xmlns:r="http://schemas.openxmlformats.org/officeDocument/2006/relationships" xmlns:w="http://schemas.openxmlformats.org/wordprocessingml/2006/main" xmlns:w14="http://schemas.microsoft.com/office/word/2010/wordml" xmlns:w15="http://schemas.microsoft.com/office/word/2012/wordml" xmlns:w16se="http://schemas.microsoft.com/office/word/2015/wordml/symex" mc:Ignorable="w14 w15 w16se">
   <w:docDefaults>
     <w:rPrDefault>
       <w:rPr>
@@ -310,7 +719,7 @@
       </w:pPr>
     </w:pPrDefault>
   </w:docDefaults>
-  <w:latentStyles w:defLockedState="0" w:defUIPriority="99" w:defSemiHidden="0" w:defUnhideWhenUsed="0" w:defQFormat="0" w:count="371">
+  <w:latentStyles w:defLockedState="0" w:defUIPriority="99" w:defSemiHidden="0" w:defUnhideWhenUsed="0" w:defQFormat="0" w:count="372">
     <w:lsdException w:name="Normal" w:uiPriority="0" w:qFormat="1"/>
     <w:lsdException w:name="heading 1" w:uiPriority="9" w:qFormat="1"/>
     <w:lsdException w:name="heading 2" w:semiHidden="1" w:uiPriority="9" w:unhideWhenUsed="1" w:qFormat="1"/>
@@ -416,7 +825,6 @@
     <w:lsdException w:name="HTML Sample" w:semiHidden="1" w:unhideWhenUsed="1"/>
     <w:lsdException w:name="HTML Typewriter" w:semiHidden="1" w:unhideWhenUsed="1"/>
     <w:lsdException w:name="HTML Variable" w:semiHidden="1" w:unhideWhenUsed="1"/>
-    <w:lsdException w:name="Normal Table" w:semiHidden="1" w:unhideWhenUsed="1"/>
     <w:lsdException w:name="annotation subject" w:semiHidden="1" w:unhideWhenUsed="1"/>
     <w:lsdException w:name="No List" w:semiHidden="1" w:unhideWhenUsed="1"/>
     <w:lsdException w:name="Outline List 1" w:semiHidden="1" w:unhideWhenUsed="1"/>
@@ -463,10 +871,8 @@
     <w:lsdException w:name="Table Subtle 2" w:semiHidden="1" w:unhideWhenUsed="1"/>
     <w:lsdException w:name="Table Web 1" w:semiHidden="1" w:unhideWhenUsed="1"/>
     <w:lsdException w:name="Table Web 2" w:semiHidden="1" w:unhideWhenUsed="1"/>
-    <w:lsdException w:name="Table Web 3" w:semiHidden="1" w:unhideWhenUsed="1"/>
     <w:lsdException w:name="Balloon Text" w:semiHidden="1" w:unhideWhenUsed="1"/>
     <w:lsdException w:name="Table Grid" w:uiPriority="39"/>
-    <w:lsdException w:name="Table Theme" w:semiHidden="1" w:unhideWhenUsed="1"/>
     <w:lsdException w:name="Placeholder Text" w:semiHidden="1"/>
     <w:lsdException w:name="No Spacing" w:uiPriority="1" w:qFormat="1"/>
     <w:lsdException w:name="Light Shading" w:uiPriority="60"/>
@@ -682,6 +1088,7 @@
     <w:lsdException w:name="List Table 5 Dark Accent 6" w:uiPriority="50"/>
     <w:lsdException w:name="List Table 6 Colorful Accent 6" w:uiPriority="51"/>
     <w:lsdException w:name="List Table 7 Colorful Accent 6" w:uiPriority="52"/>
+    <w:lsdException w:name="Mention" w:semiHidden="1" w:unhideWhenUsed="1"/>
   </w:latentStyles>
   <w:style w:type="paragraph" w:default="1" w:styleId="Normal">
     <w:name w:val="Normal"/>

</xml_diff>

<commit_message>
Continuing report from feedback
</commit_message>
<xml_diff>
--- a/Programming Project.docx
+++ b/Programming Project.docx
@@ -48,7 +48,27 @@
     </w:p>
     <w:p>
       <w:r>
-        <w:t>Because the program will likely be used for schools/teaching, then I want to make it as easy as possible for the students to access wherever they are, whether it be at home or at school. This means I have chosen to build my program (known as Arithmetic) on a JavaScript/MongoDB framework known as Meteor. I chose Meteor as is well suited to the quick creation and distribution of browser-based apps, with built in reactive rendering, to allow me to easily port the application to run on mobile devices. The integrated package system makes it quick and easy to import new features and tools available online, and once I have finished writing my app, it can either be distributed as a binary, or published to Meteor’s own backend.</w:t>
+        <w:t>Because the program will likely be used for schools/teaching, then I want to make it as easy as possible for the students to access wherever they are, whether it be at home or at school. This means I have chosen to build my program (known as Arithmetic) on a JavaScript/MongoDB framework known</w:t>
+      </w:r>
+      <w:r>
+        <w:t xml:space="preserve"> as Meteor. I chose Meteor as it</w:t>
+      </w:r>
+      <w:r>
+        <w:t xml:space="preserve"> well suited to the quick creation and distribution of browser-based apps, with built in reactive rendering, to allow me to easily port the application to run on mobile devices. The integrated package system makes it quick and easy to import new features and tools available online, and once I have finished writing my app, it can either be distributed as a binary, or published to Met</w:t>
+      </w:r>
+      <w:r>
+        <w:t xml:space="preserve">eor’s own backend – more information about the Meteor stack can be found in </w:t>
+      </w:r>
+      <w:r>
+        <w:t>the appendix (1.1).</w:t>
+      </w:r>
+    </w:p>
+    <w:p>
+      <w:r>
+        <w:t>I originally intended to use a C variant, and utilise the WINAPI to create native Windows applications. This would then interact with a SQL server for data storage/retrieval. Having later found Meteor, I decided to use that instead. JavaScript is much simpler, and already uses technologies I am familiar with (HTML/CSS for interfaces &amp; MongoDB)</w:t>
+      </w:r>
+      <w:r>
+        <w:t>. This also meant that application could be cross-platform (web application) – much more suitable for an education environment where deployment and management of applications can be difficult.</w:t>
       </w:r>
     </w:p>
     <w:p>
@@ -71,19 +91,6 @@
       <w:r>
         <w:t>For the interface, Meteor will be running its own web server, through which Arithmetic can be accessed. This means I will be using HTML and a templating engine called Handlebars, which will allow me to pass data from the JavaScript logic into the webserver, so displayed data will be updated live without the need to refresh.</w:t>
       </w:r>
-    </w:p>
-    <w:p>
-      <w:r>
-        <w:t xml:space="preserve">For more information on the Meteor Stack, see </w:t>
-      </w:r>
-      <w:hyperlink r:id="rId8" w:history="1">
-        <w:r>
-          <w:rPr>
-            <w:rStyle w:val="Hyperlink"/>
-          </w:rPr>
-          <w:t>https://www.meteor.com/</w:t>
-        </w:r>
-      </w:hyperlink>
     </w:p>
     <w:p>
       <w:pPr>
@@ -103,29 +110,453 @@
       <w:r>
         <w:rPr>
           <w:noProof/>
+        </w:rPr>
+        <mc:AlternateContent>
+          <mc:Choice Requires="wps">
+            <w:drawing>
+              <wp:anchor distT="0" distB="0" distL="114300" distR="114300" simplePos="0" relativeHeight="251695104" behindDoc="1" locked="0" layoutInCell="1" allowOverlap="1" wp14:anchorId="0ACBC171" wp14:editId="45C8C60C">
+                <wp:simplePos x="0" y="0"/>
+                <wp:positionH relativeFrom="margin">
+                  <wp:posOffset>2427341</wp:posOffset>
+                </wp:positionH>
+                <wp:positionV relativeFrom="paragraph">
+                  <wp:posOffset>6507</wp:posOffset>
+                </wp:positionV>
+                <wp:extent cx="2620645" cy="635"/>
+                <wp:effectExtent l="0" t="0" r="8255" b="0"/>
+                <wp:wrapTight wrapText="bothSides">
+                  <wp:wrapPolygon edited="0">
+                    <wp:start x="0" y="0"/>
+                    <wp:lineTo x="0" y="20057"/>
+                    <wp:lineTo x="21511" y="20057"/>
+                    <wp:lineTo x="21511" y="0"/>
+                    <wp:lineTo x="0" y="0"/>
+                  </wp:wrapPolygon>
+                </wp:wrapTight>
+                <wp:docPr id="8" name="Text Box 8"/>
+                <wp:cNvGraphicFramePr/>
+                <a:graphic xmlns:a="http://schemas.openxmlformats.org/drawingml/2006/main">
+                  <a:graphicData uri="http://schemas.microsoft.com/office/word/2010/wordprocessingShape">
+                    <wps:wsp>
+                      <wps:cNvSpPr txBox="1"/>
+                      <wps:spPr>
+                        <a:xfrm>
+                          <a:off x="0" y="0"/>
+                          <a:ext cx="2620645" cy="635"/>
+                        </a:xfrm>
+                        <a:prstGeom prst="rect">
+                          <a:avLst/>
+                        </a:prstGeom>
+                        <a:solidFill>
+                          <a:prstClr val="white"/>
+                        </a:solidFill>
+                        <a:ln>
+                          <a:noFill/>
+                        </a:ln>
+                      </wps:spPr>
+                      <wps:txbx>
+                        <w:txbxContent>
+                          <w:p>
+                            <w:pPr>
+                              <w:pStyle w:val="Caption"/>
+                              <w:rPr>
+                                <w:noProof/>
+                              </w:rPr>
+                            </w:pPr>
+                            <w:r>
+                              <w:t xml:space="preserve">(Left) </w:t>
+                            </w:r>
+                            <w:r>
+                              <w:t xml:space="preserve">Figure </w:t>
+                            </w:r>
+                            <w:r>
+                              <w:fldChar w:fldCharType="begin"/>
+                            </w:r>
+                            <w:r>
+                              <w:instrText xml:space="preserve"> SEQ Figure \* ARABIC </w:instrText>
+                            </w:r>
+                            <w:r>
+                              <w:fldChar w:fldCharType="separate"/>
+                            </w:r>
+                            <w:r>
+                              <w:rPr>
+                                <w:noProof/>
+                              </w:rPr>
+                              <w:t>1</w:t>
+                            </w:r>
+                            <w:r>
+                              <w:fldChar w:fldCharType="end"/>
+                            </w:r>
+                            <w:r>
+                              <w:t xml:space="preserve"> – The general outline of this task</w:t>
+                            </w:r>
+                          </w:p>
+                        </w:txbxContent>
+                      </wps:txbx>
+                      <wps:bodyPr rot="0" spcFirstLastPara="0" vertOverflow="overflow" horzOverflow="overflow" vert="horz" wrap="square" lIns="0" tIns="0" rIns="0" bIns="0" numCol="1" spcCol="0" rtlCol="0" fromWordArt="0" anchor="t" anchorCtr="0" forceAA="0" compatLnSpc="1">
+                        <a:prstTxWarp prst="textNoShape">
+                          <a:avLst/>
+                        </a:prstTxWarp>
+                        <a:spAutoFit/>
+                      </wps:bodyPr>
+                    </wps:wsp>
+                  </a:graphicData>
+                </a:graphic>
+              </wp:anchor>
+            </w:drawing>
+          </mc:Choice>
+          <mc:Fallback>
+            <w:pict>
+              <v:shapetype w14:anchorId="0ACBC171" id="_x0000_t202" coordsize="21600,21600" o:spt="202" path="m,l,21600r21600,l21600,xe">
+                <v:stroke joinstyle="miter"/>
+                <v:path gradientshapeok="t" o:connecttype="rect"/>
+              </v:shapetype>
+              <v:shape id="Text Box 8" o:spid="_x0000_s1026" type="#_x0000_t202" style="position:absolute;margin-left:191.15pt;margin-top:.5pt;width:206.35pt;height:.05pt;z-index:-251621376;visibility:visible;mso-wrap-style:square;mso-wrap-distance-left:9pt;mso-wrap-distance-top:0;mso-wrap-distance-right:9pt;mso-wrap-distance-bottom:0;mso-position-horizontal:absolute;mso-position-horizontal-relative:margin;mso-position-vertical:absolute;mso-position-vertical-relative:text;v-text-anchor:top" o:gfxdata="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" stroked="f">
+                <v:textbox style="mso-fit-shape-to-text:t" inset="0,0,0,0">
+                  <w:txbxContent>
+                    <w:p>
+                      <w:pPr>
+                        <w:pStyle w:val="Caption"/>
+                        <w:rPr>
+                          <w:noProof/>
+                        </w:rPr>
+                      </w:pPr>
+                      <w:r>
+                        <w:t xml:space="preserve">(Left) </w:t>
+                      </w:r>
+                      <w:r>
+                        <w:t xml:space="preserve">Figure </w:t>
+                      </w:r>
+                      <w:r>
+                        <w:fldChar w:fldCharType="begin"/>
+                      </w:r>
+                      <w:r>
+                        <w:instrText xml:space="preserve"> SEQ Figure \* ARABIC </w:instrText>
+                      </w:r>
+                      <w:r>
+                        <w:fldChar w:fldCharType="separate"/>
+                      </w:r>
+                      <w:r>
+                        <w:rPr>
+                          <w:noProof/>
+                        </w:rPr>
+                        <w:t>1</w:t>
+                      </w:r>
+                      <w:r>
+                        <w:fldChar w:fldCharType="end"/>
+                      </w:r>
+                      <w:r>
+                        <w:t xml:space="preserve"> – The general outline of this task</w:t>
+                      </w:r>
+                    </w:p>
+                  </w:txbxContent>
+                </v:textbox>
+                <w10:wrap type="tight" anchorx="margin"/>
+              </v:shape>
+            </w:pict>
+          </mc:Fallback>
+        </mc:AlternateContent>
+      </w:r>
+      <w:r>
+        <w:rPr>
+          <w:noProof/>
           <w:lang w:eastAsia="en-GB"/>
         </w:rPr>
         <w:drawing>
-          <wp:anchor distT="0" distB="0" distL="114300" distR="114300" simplePos="0" relativeHeight="251659264" behindDoc="0" locked="0" layoutInCell="1" allowOverlap="1" wp14:anchorId="34D18AFB" wp14:editId="65CD9CB1">
+          <wp:anchor distT="0" distB="0" distL="114300" distR="114300" simplePos="0" relativeHeight="251697152" behindDoc="0" locked="0" layoutInCell="1" allowOverlap="1" wp14:anchorId="4F8C9972" wp14:editId="5FE79AF4">
             <wp:simplePos x="0" y="0"/>
             <wp:positionH relativeFrom="margin">
-              <wp:posOffset>44120</wp:posOffset>
+              <wp:align>left</wp:align>
             </wp:positionH>
             <wp:positionV relativeFrom="paragraph">
-              <wp:posOffset>28303</wp:posOffset>
+              <wp:posOffset>5715</wp:posOffset>
             </wp:positionV>
-            <wp:extent cx="2620645" cy="2663190"/>
-            <wp:effectExtent l="0" t="0" r="8255" b="3810"/>
+            <wp:extent cx="2368550" cy="2449830"/>
+            <wp:effectExtent l="0" t="0" r="0" b="7620"/>
             <wp:wrapTight wrapText="bothSides">
               <wp:wrapPolygon edited="0">
                 <wp:start x="0" y="0"/>
-                <wp:lineTo x="0" y="21476"/>
-                <wp:lineTo x="21511" y="21476"/>
-                <wp:lineTo x="21511" y="0"/>
+                <wp:lineTo x="0" y="21499"/>
+                <wp:lineTo x="21368" y="21499"/>
+                <wp:lineTo x="21368" y="0"/>
                 <wp:lineTo x="0" y="0"/>
               </wp:wrapPolygon>
             </wp:wrapTight>
-            <wp:docPr id="1" name="Picture 1"/>
+            <wp:docPr id="10" name="Picture 10"/>
+            <wp:cNvGraphicFramePr>
+              <a:graphicFrameLocks xmlns:a="http://schemas.openxmlformats.org/drawingml/2006/main" noChangeAspect="1"/>
+            </wp:cNvGraphicFramePr>
+            <a:graphic xmlns:a="http://schemas.openxmlformats.org/drawingml/2006/main">
+              <a:graphicData uri="http://schemas.openxmlformats.org/drawingml/2006/picture">
+                <pic:pic xmlns:pic="http://schemas.openxmlformats.org/drawingml/2006/picture">
+                  <pic:nvPicPr>
+                    <pic:cNvPr id="1" name=""/>
+                    <pic:cNvPicPr/>
+                  </pic:nvPicPr>
+                  <pic:blipFill>
+                    <a:blip r:embed="rId8"/>
+                    <a:stretch>
+                      <a:fillRect/>
+                    </a:stretch>
+                  </pic:blipFill>
+                  <pic:spPr>
+                    <a:xfrm>
+                      <a:off x="0" y="0"/>
+                      <a:ext cx="2368550" cy="2449830"/>
+                    </a:xfrm>
+                    <a:prstGeom prst="rect">
+                      <a:avLst/>
+                    </a:prstGeom>
+                  </pic:spPr>
+                </pic:pic>
+              </a:graphicData>
+            </a:graphic>
+            <wp14:sizeRelH relativeFrom="margin">
+              <wp14:pctWidth>0</wp14:pctWidth>
+            </wp14:sizeRelH>
+            <wp14:sizeRelV relativeFrom="margin">
+              <wp14:pctHeight>0</wp14:pctHeight>
+            </wp14:sizeRelV>
+          </wp:anchor>
+        </w:drawing>
+      </w:r>
+      <w:r>
+        <w:t>The task requires the program to be able to generate basic arithmetic questions, and then display them to the student. The student then needs to submit an answer. This will be repeated 10 times until the quiz has been completed, whereupon the results need to be marked and feedback given to the student on their performance.</w:t>
+      </w:r>
+      <w:r>
+        <w:rPr>
+          <w:noProof/>
+          <w:lang w:eastAsia="en-GB"/>
+        </w:rPr>
+        <w:t xml:space="preserve"> </w:t>
+      </w:r>
+      <w:r>
+        <w:rPr>
+          <w:noProof/>
+          <w:lang w:eastAsia="en-GB"/>
+        </w:rPr>
+        <w:t>The flowchart (</w:t>
+      </w:r>
+      <w:r>
+        <w:rPr>
+          <w:noProof/>
+          <w:lang w:eastAsia="en-GB"/>
+        </w:rPr>
+        <w:t>Figure 1</w:t>
+      </w:r>
+      <w:r>
+        <w:rPr>
+          <w:noProof/>
+          <w:lang w:eastAsia="en-GB"/>
+        </w:rPr>
+        <w:t>) shows the basic logic that I will need to complete this task.</w:t>
+      </w:r>
+      <w:r>
+        <w:rPr>
+          <w:noProof/>
+          <w:lang w:eastAsia="en-GB"/>
+        </w:rPr>
+        <w:t xml:space="preserve"> This can then be easily expanded later to complete the other two tasks.</w:t>
+      </w:r>
+    </w:p>
+    <w:p>
+      <w:pPr>
+        <w:rPr>
+          <w:noProof/>
+          <w:lang w:eastAsia="en-GB"/>
+        </w:rPr>
+      </w:pPr>
+      <w:r>
+        <w:rPr>
+          <w:noProof/>
+          <w:lang w:eastAsia="en-GB"/>
+        </w:rPr>
+        <w:t>The main requirements of Task 1 are:</w:t>
+      </w:r>
+    </w:p>
+    <w:p>
+      <w:pPr>
+        <w:pStyle w:val="ListParagraph"/>
+        <w:numPr>
+          <w:ilvl w:val="0"/>
+          <w:numId w:val="1"/>
+        </w:numPr>
+        <w:rPr>
+          <w:noProof/>
+          <w:lang w:eastAsia="en-GB"/>
+        </w:rPr>
+      </w:pPr>
+      <w:r>
+        <w:rPr>
+          <w:noProof/>
+          <w:lang w:eastAsia="en-GB"/>
+        </w:rPr>
+        <w:t>Generate a quiz using random questions</w:t>
+      </w:r>
+    </w:p>
+    <w:p>
+      <w:pPr>
+        <w:pStyle w:val="ListParagraph"/>
+        <w:numPr>
+          <w:ilvl w:val="0"/>
+          <w:numId w:val="1"/>
+        </w:numPr>
+        <w:rPr>
+          <w:noProof/>
+          <w:lang w:eastAsia="en-GB"/>
+        </w:rPr>
+      </w:pPr>
+      <w:r>
+        <w:rPr>
+          <w:noProof/>
+          <w:lang w:eastAsia="en-GB"/>
+        </w:rPr>
+        <w:t>Each question should use two numbers, addition, subtraction, and multiplication.</w:t>
+      </w:r>
+    </w:p>
+    <w:p>
+      <w:pPr>
+        <w:pStyle w:val="ListParagraph"/>
+        <w:numPr>
+          <w:ilvl w:val="0"/>
+          <w:numId w:val="1"/>
+        </w:numPr>
+        <w:rPr>
+          <w:noProof/>
+          <w:lang w:eastAsia="en-GB"/>
+        </w:rPr>
+      </w:pPr>
+      <w:r>
+        <w:rPr>
+          <w:noProof/>
+          <w:lang w:eastAsia="en-GB"/>
+        </w:rPr>
+        <w:lastRenderedPageBreak/>
+        <w:t>Use positive numbers between 1 and 10 – “basic arithmetic”</w:t>
+      </w:r>
+    </w:p>
+    <w:p>
+      <w:pPr>
+        <w:pStyle w:val="ListParagraph"/>
+        <w:numPr>
+          <w:ilvl w:val="0"/>
+          <w:numId w:val="1"/>
+        </w:numPr>
+        <w:rPr>
+          <w:noProof/>
+          <w:lang w:eastAsia="en-GB"/>
+        </w:rPr>
+      </w:pPr>
+      <w:r>
+        <w:rPr>
+          <w:noProof/>
+          <w:lang w:eastAsia="en-GB"/>
+        </w:rPr>
+        <w:t>Get the student’s name</w:t>
+      </w:r>
+    </w:p>
+    <w:p>
+      <w:pPr>
+        <w:pStyle w:val="ListParagraph"/>
+        <w:numPr>
+          <w:ilvl w:val="0"/>
+          <w:numId w:val="1"/>
+        </w:numPr>
+        <w:rPr>
+          <w:noProof/>
+          <w:lang w:eastAsia="en-GB"/>
+        </w:rPr>
+      </w:pPr>
+      <w:r>
+        <w:rPr>
+          <w:noProof/>
+          <w:lang w:eastAsia="en-GB"/>
+        </w:rPr>
+        <w:t>Give feedback on their answers to the question</w:t>
+      </w:r>
+    </w:p>
+    <w:p>
+      <w:pPr>
+        <w:pStyle w:val="ListParagraph"/>
+        <w:numPr>
+          <w:ilvl w:val="0"/>
+          <w:numId w:val="1"/>
+        </w:numPr>
+        <w:rPr>
+          <w:noProof/>
+          <w:lang w:eastAsia="en-GB"/>
+        </w:rPr>
+      </w:pPr>
+      <w:r>
+        <w:rPr>
+          <w:noProof/>
+          <w:lang w:eastAsia="en-GB"/>
+        </w:rPr>
+        <w:t>Score the quiz out of 10.</w:t>
+      </w:r>
+      <w:r>
+        <w:tab/>
+      </w:r>
+    </w:p>
+    <w:p>
+      <w:pPr>
+        <w:pStyle w:val="Heading2"/>
+      </w:pPr>
+      <w:r>
+        <w:t>Coding</w:t>
+      </w:r>
+    </w:p>
+    <w:p>
+      <w:r>
+        <w:t>Due to the nature of the framework I am using, individual functions will not run chronologically – many are called depending on which page of the application is being viewed, and the actions of the user (e.g. pressing buttons or entering text).</w:t>
+      </w:r>
+    </w:p>
+    <w:p>
+      <w:r>
+        <w:t>To create a working application in Meteor, I need to create a ‘Template’ (HTML file), and then associate some logic (JavaScript) to run when that template is called (Web page is viewed) and interacted with (e.g. buttons pressed or forms submitted).</w:t>
+      </w:r>
+    </w:p>
+    <w:p>
+      <w:r>
+        <w:t>The template for the quiz is relatively short – I only need to display the question, question number and provide a way for the user to submit their answer. I have also written CSS to improve ease of use, and give feedback as appropriate.</w:t>
+      </w:r>
+      <w:r>
+        <w:t xml:space="preserve"> I chose to use the HTML/CSS/JS framework Bootstrap to aid with UI development – this made creating responsive, grid-based pages much easier.</w:t>
+      </w:r>
+      <w:r>
+        <w:t xml:space="preserve"> Having made the basic HTML file, I then used CSS to make the page look good, as well as work well on mobile devices.</w:t>
+      </w:r>
+      <w:r>
+        <w:t xml:space="preserve"> This increases ease of use (further cross-platform support), and makes the program simpler by directing user’s attention towards the important elements (e.g. the question and its answer). </w:t>
+      </w:r>
+    </w:p>
+    <w:p>
+      <w:r>
+        <w:rPr>
+          <w:noProof/>
+          <w:lang w:eastAsia="en-GB"/>
+        </w:rPr>
+        <w:drawing>
+          <wp:anchor distT="0" distB="0" distL="114300" distR="114300" simplePos="0" relativeHeight="251703296" behindDoc="0" locked="0" layoutInCell="1" allowOverlap="1" wp14:anchorId="1C6497FE" wp14:editId="5A27A26B">
+            <wp:simplePos x="0" y="0"/>
+            <wp:positionH relativeFrom="margin">
+              <wp:posOffset>2420620</wp:posOffset>
+            </wp:positionH>
+            <wp:positionV relativeFrom="paragraph">
+              <wp:posOffset>3872230</wp:posOffset>
+            </wp:positionV>
+            <wp:extent cx="1969135" cy="1201420"/>
+            <wp:effectExtent l="0" t="0" r="0" b="0"/>
+            <wp:wrapTight wrapText="bothSides">
+              <wp:wrapPolygon edited="0">
+                <wp:start x="0" y="0"/>
+                <wp:lineTo x="0" y="21235"/>
+                <wp:lineTo x="21314" y="21235"/>
+                <wp:lineTo x="21314" y="0"/>
+                <wp:lineTo x="0" y="0"/>
+              </wp:wrapPolygon>
+            </wp:wrapTight>
+            <wp:docPr id="19" name="Picture 19"/>
             <wp:cNvGraphicFramePr>
               <a:graphicFrameLocks xmlns:a="http://schemas.openxmlformats.org/drawingml/2006/main" noChangeAspect="1"/>
             </wp:cNvGraphicFramePr>
@@ -145,7 +576,7 @@
                   <pic:spPr>
                     <a:xfrm>
                       <a:off x="0" y="0"/>
-                      <a:ext cx="2620645" cy="2663190"/>
+                      <a:ext cx="1969135" cy="1201420"/>
                     </a:xfrm>
                     <a:prstGeom prst="rect">
                       <a:avLst/>
@@ -164,177 +595,359 @@
         </w:drawing>
       </w:r>
       <w:r>
-        <w:t>The task requires the program to be able to generate basic arithmetic questions, and then display them to the student. The student then needs to submit an answer. This will be repeated 10 times until the quiz has been completed, whereupon the results need to be marked and feedback given to the student on their performance.</w:t>
+        <w:rPr>
+          <w:noProof/>
+        </w:rPr>
+        <mc:AlternateContent>
+          <mc:Choice Requires="wps">
+            <w:drawing>
+              <wp:anchor distT="0" distB="0" distL="114300" distR="114300" simplePos="0" relativeHeight="251707392" behindDoc="1" locked="0" layoutInCell="1" allowOverlap="1" wp14:anchorId="327F7E48" wp14:editId="601C52D7">
+                <wp:simplePos x="0" y="0"/>
+                <wp:positionH relativeFrom="column">
+                  <wp:posOffset>2597150</wp:posOffset>
+                </wp:positionH>
+                <wp:positionV relativeFrom="paragraph">
+                  <wp:posOffset>5060950</wp:posOffset>
+                </wp:positionV>
+                <wp:extent cx="1969135" cy="635"/>
+                <wp:effectExtent l="0" t="0" r="0" b="18415"/>
+                <wp:wrapTight wrapText="bothSides">
+                  <wp:wrapPolygon edited="0">
+                    <wp:start x="0" y="0"/>
+                    <wp:lineTo x="0" y="0"/>
+                    <wp:lineTo x="21314" y="0"/>
+                    <wp:lineTo x="21314" y="0"/>
+                    <wp:lineTo x="0" y="0"/>
+                  </wp:wrapPolygon>
+                </wp:wrapTight>
+                <wp:docPr id="21" name="Text Box 21"/>
+                <wp:cNvGraphicFramePr/>
+                <a:graphic xmlns:a="http://schemas.openxmlformats.org/drawingml/2006/main">
+                  <a:graphicData uri="http://schemas.microsoft.com/office/word/2010/wordprocessingShape">
+                    <wps:wsp>
+                      <wps:cNvSpPr txBox="1"/>
+                      <wps:spPr>
+                        <a:xfrm>
+                          <a:off x="0" y="0"/>
+                          <a:ext cx="1969135" cy="635"/>
+                        </a:xfrm>
+                        <a:prstGeom prst="rect">
+                          <a:avLst/>
+                        </a:prstGeom>
+                        <a:solidFill>
+                          <a:prstClr val="white"/>
+                        </a:solidFill>
+                        <a:ln>
+                          <a:noFill/>
+                        </a:ln>
+                      </wps:spPr>
+                      <wps:txbx>
+                        <w:txbxContent>
+                          <w:p>
+                            <w:pPr>
+                              <w:pStyle w:val="Caption"/>
+                              <w:rPr>
+                                <w:noProof/>
+                              </w:rPr>
+                            </w:pPr>
+                            <w:r>
+                              <w:t xml:space="preserve">Figure </w:t>
+                            </w:r>
+                            <w:r>
+                              <w:fldChar w:fldCharType="begin"/>
+                            </w:r>
+                            <w:r>
+                              <w:instrText xml:space="preserve"> SEQ Figure \* ARABIC </w:instrText>
+                            </w:r>
+                            <w:r>
+                              <w:fldChar w:fldCharType="separate"/>
+                            </w:r>
+                            <w:r>
+                              <w:rPr>
+                                <w:noProof/>
+                              </w:rPr>
+                              <w:t>2</w:t>
+                            </w:r>
+                            <w:r>
+                              <w:fldChar w:fldCharType="end"/>
+                            </w:r>
+                            <w:r>
+                              <w:t xml:space="preserve"> Quiz page with CSS styling</w:t>
+                            </w:r>
+                          </w:p>
+                        </w:txbxContent>
+                      </wps:txbx>
+                      <wps:bodyPr rot="0" spcFirstLastPara="0" vertOverflow="overflow" horzOverflow="overflow" vert="horz" wrap="square" lIns="0" tIns="0" rIns="0" bIns="0" numCol="1" spcCol="0" rtlCol="0" fromWordArt="0" anchor="t" anchorCtr="0" forceAA="0" compatLnSpc="1">
+                        <a:prstTxWarp prst="textNoShape">
+                          <a:avLst/>
+                        </a:prstTxWarp>
+                        <a:spAutoFit/>
+                      </wps:bodyPr>
+                    </wps:wsp>
+                  </a:graphicData>
+                </a:graphic>
+              </wp:anchor>
+            </w:drawing>
+          </mc:Choice>
+          <mc:Fallback>
+            <w:pict>
+              <v:shape w14:anchorId="327F7E48" id="Text Box 21" o:spid="_x0000_s1027" type="#_x0000_t202" style="position:absolute;margin-left:204.5pt;margin-top:398.5pt;width:155.05pt;height:.05pt;z-index:-251609088;visibility:visible;mso-wrap-style:square;mso-wrap-distance-left:9pt;mso-wrap-distance-top:0;mso-wrap-distance-right:9pt;mso-wrap-distance-bottom:0;mso-position-horizontal:absolute;mso-position-horizontal-relative:text;mso-position-vertical:absolute;mso-position-vertical-relative:text;v-text-anchor:top" o:gfxdata="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" stroked="f">
+                <v:textbox style="mso-fit-shape-to-text:t" inset="0,0,0,0">
+                  <w:txbxContent>
+                    <w:p>
+                      <w:pPr>
+                        <w:pStyle w:val="Caption"/>
+                        <w:rPr>
+                          <w:noProof/>
+                        </w:rPr>
+                      </w:pPr>
+                      <w:r>
+                        <w:t xml:space="preserve">Figure </w:t>
+                      </w:r>
+                      <w:r>
+                        <w:fldChar w:fldCharType="begin"/>
+                      </w:r>
+                      <w:r>
+                        <w:instrText xml:space="preserve"> SEQ Figure \* ARABIC </w:instrText>
+                      </w:r>
+                      <w:r>
+                        <w:fldChar w:fldCharType="separate"/>
+                      </w:r>
+                      <w:r>
+                        <w:rPr>
+                          <w:noProof/>
+                        </w:rPr>
+                        <w:t>2</w:t>
+                      </w:r>
+                      <w:r>
+                        <w:fldChar w:fldCharType="end"/>
+                      </w:r>
+                      <w:r>
+                        <w:t xml:space="preserve"> Quiz page with CSS styling</w:t>
+                      </w:r>
+                    </w:p>
+                  </w:txbxContent>
+                </v:textbox>
+                <w10:wrap type="tight"/>
+              </v:shape>
+            </w:pict>
+          </mc:Fallback>
+        </mc:AlternateContent>
+      </w:r>
+      <w:r>
+        <w:rPr>
+          <w:noProof/>
+        </w:rPr>
+        <mc:AlternateContent>
+          <mc:Choice Requires="wps">
+            <w:drawing>
+              <wp:anchor distT="0" distB="0" distL="114300" distR="114300" simplePos="0" relativeHeight="251705344" behindDoc="1" locked="0" layoutInCell="1" allowOverlap="1" wp14:anchorId="36A8C8E0" wp14:editId="042EFED6">
+                <wp:simplePos x="0" y="0"/>
+                <wp:positionH relativeFrom="margin">
+                  <wp:posOffset>0</wp:posOffset>
+                </wp:positionH>
+                <wp:positionV relativeFrom="paragraph">
+                  <wp:posOffset>5059045</wp:posOffset>
+                </wp:positionV>
+                <wp:extent cx="1893570" cy="532130"/>
+                <wp:effectExtent l="0" t="0" r="0" b="1270"/>
+                <wp:wrapTight wrapText="bothSides">
+                  <wp:wrapPolygon edited="0">
+                    <wp:start x="0" y="0"/>
+                    <wp:lineTo x="0" y="20878"/>
+                    <wp:lineTo x="21296" y="20878"/>
+                    <wp:lineTo x="21296" y="0"/>
+                    <wp:lineTo x="0" y="0"/>
+                  </wp:wrapPolygon>
+                </wp:wrapTight>
+                <wp:docPr id="20" name="Text Box 20"/>
+                <wp:cNvGraphicFramePr/>
+                <a:graphic xmlns:a="http://schemas.openxmlformats.org/drawingml/2006/main">
+                  <a:graphicData uri="http://schemas.microsoft.com/office/word/2010/wordprocessingShape">
+                    <wps:wsp>
+                      <wps:cNvSpPr txBox="1"/>
+                      <wps:spPr>
+                        <a:xfrm>
+                          <a:off x="0" y="0"/>
+                          <a:ext cx="1893570" cy="532130"/>
+                        </a:xfrm>
+                        <a:prstGeom prst="rect">
+                          <a:avLst/>
+                        </a:prstGeom>
+                        <a:solidFill>
+                          <a:prstClr val="white"/>
+                        </a:solidFill>
+                        <a:ln>
+                          <a:noFill/>
+                        </a:ln>
+                      </wps:spPr>
+                      <wps:txbx>
+                        <w:txbxContent>
+                          <w:p>
+                            <w:pPr>
+                              <w:pStyle w:val="Caption"/>
+                              <w:rPr>
+                                <w:noProof/>
+                              </w:rPr>
+                            </w:pPr>
+                            <w:r>
+                              <w:t xml:space="preserve">Figure </w:t>
+                            </w:r>
+                            <w:r>
+                              <w:fldChar w:fldCharType="begin"/>
+                            </w:r>
+                            <w:r>
+                              <w:instrText xml:space="preserve"> SEQ Figure \* ARABIC </w:instrText>
+                            </w:r>
+                            <w:r>
+                              <w:fldChar w:fldCharType="separate"/>
+                            </w:r>
+                            <w:r>
+                              <w:rPr>
+                                <w:noProof/>
+                              </w:rPr>
+                              <w:t>3</w:t>
+                            </w:r>
+                            <w:r>
+                              <w:fldChar w:fldCharType="end"/>
+                            </w:r>
+                            <w:r>
+                              <w:t xml:space="preserve"> Quiz page without CSS styling</w:t>
+                            </w:r>
+                          </w:p>
+                        </w:txbxContent>
+                      </wps:txbx>
+                      <wps:bodyPr rot="0" spcFirstLastPara="0" vertOverflow="overflow" horzOverflow="overflow" vert="horz" wrap="square" lIns="0" tIns="0" rIns="0" bIns="0" numCol="1" spcCol="0" rtlCol="0" fromWordArt="0" anchor="t" anchorCtr="0" forceAA="0" compatLnSpc="1">
+                        <a:prstTxWarp prst="textNoShape">
+                          <a:avLst/>
+                        </a:prstTxWarp>
+                        <a:noAutofit/>
+                      </wps:bodyPr>
+                    </wps:wsp>
+                  </a:graphicData>
+                </a:graphic>
+                <wp14:sizeRelH relativeFrom="margin">
+                  <wp14:pctWidth>0</wp14:pctWidth>
+                </wp14:sizeRelH>
+                <wp14:sizeRelV relativeFrom="margin">
+                  <wp14:pctHeight>0</wp14:pctHeight>
+                </wp14:sizeRelV>
+              </wp:anchor>
+            </w:drawing>
+          </mc:Choice>
+          <mc:Fallback>
+            <w:pict>
+              <v:shape w14:anchorId="36A8C8E0" id="Text Box 20" o:spid="_x0000_s1028" type="#_x0000_t202" style="position:absolute;margin-left:0;margin-top:398.35pt;width:149.1pt;height:41.9pt;z-index:-251611136;visibility:visible;mso-wrap-style:square;mso-width-percent:0;mso-height-percent:0;mso-wrap-distance-left:9pt;mso-wrap-distance-top:0;mso-wrap-distance-right:9pt;mso-wrap-distance-bottom:0;mso-position-horizontal:absolute;mso-position-horizontal-relative:margin;mso-position-vertical:absolute;mso-position-vertical-relative:text;mso-width-percent:0;mso-height-percent:0;mso-width-relative:margin;mso-height-relative:margin;v-text-anchor:top" o:gfxdata="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" stroked="f">
+                <v:textbox inset="0,0,0,0">
+                  <w:txbxContent>
+                    <w:p>
+                      <w:pPr>
+                        <w:pStyle w:val="Caption"/>
+                        <w:rPr>
+                          <w:noProof/>
+                        </w:rPr>
+                      </w:pPr>
+                      <w:r>
+                        <w:t xml:space="preserve">Figure </w:t>
+                      </w:r>
+                      <w:r>
+                        <w:fldChar w:fldCharType="begin"/>
+                      </w:r>
+                      <w:r>
+                        <w:instrText xml:space="preserve"> SEQ Figure \* ARABIC </w:instrText>
+                      </w:r>
+                      <w:r>
+                        <w:fldChar w:fldCharType="separate"/>
+                      </w:r>
+                      <w:r>
+                        <w:rPr>
+                          <w:noProof/>
+                        </w:rPr>
+                        <w:t>3</w:t>
+                      </w:r>
+                      <w:r>
+                        <w:fldChar w:fldCharType="end"/>
+                      </w:r>
+                      <w:r>
+                        <w:t xml:space="preserve"> Quiz page without CSS styling</w:t>
+                      </w:r>
+                    </w:p>
+                  </w:txbxContent>
+                </v:textbox>
+                <w10:wrap type="tight" anchorx="margin"/>
+              </v:shape>
+            </w:pict>
+          </mc:Fallback>
+        </mc:AlternateContent>
       </w:r>
       <w:r>
         <w:rPr>
           <w:noProof/>
           <w:lang w:eastAsia="en-GB"/>
         </w:rPr>
-        <w:t xml:space="preserve"> </w:t>
+        <w:drawing>
+          <wp:anchor distT="0" distB="0" distL="114300" distR="114300" simplePos="0" relativeHeight="251701248" behindDoc="0" locked="0" layoutInCell="1" allowOverlap="1" wp14:anchorId="19F319D5" wp14:editId="1E32BBCD">
+            <wp:simplePos x="0" y="0"/>
+            <wp:positionH relativeFrom="margin">
+              <wp:align>left</wp:align>
+            </wp:positionH>
+            <wp:positionV relativeFrom="paragraph">
+              <wp:posOffset>4004310</wp:posOffset>
+            </wp:positionV>
+            <wp:extent cx="1878965" cy="1227455"/>
+            <wp:effectExtent l="0" t="0" r="6985" b="0"/>
+            <wp:wrapTight wrapText="bothSides">
+              <wp:wrapPolygon edited="0">
+                <wp:start x="0" y="0"/>
+                <wp:lineTo x="0" y="21120"/>
+                <wp:lineTo x="21461" y="21120"/>
+                <wp:lineTo x="21461" y="0"/>
+                <wp:lineTo x="0" y="0"/>
+              </wp:wrapPolygon>
+            </wp:wrapTight>
+            <wp:docPr id="1" name="Picture 1"/>
+            <wp:cNvGraphicFramePr>
+              <a:graphicFrameLocks xmlns:a="http://schemas.openxmlformats.org/drawingml/2006/main" noChangeAspect="1"/>
+            </wp:cNvGraphicFramePr>
+            <a:graphic xmlns:a="http://schemas.openxmlformats.org/drawingml/2006/main">
+              <a:graphicData uri="http://schemas.openxmlformats.org/drawingml/2006/picture">
+                <pic:pic xmlns:pic="http://schemas.openxmlformats.org/drawingml/2006/picture">
+                  <pic:nvPicPr>
+                    <pic:cNvPr id="1" name=""/>
+                    <pic:cNvPicPr/>
+                  </pic:nvPicPr>
+                  <pic:blipFill>
+                    <a:blip r:embed="rId10"/>
+                    <a:stretch>
+                      <a:fillRect/>
+                    </a:stretch>
+                  </pic:blipFill>
+                  <pic:spPr>
+                    <a:xfrm>
+                      <a:off x="0" y="0"/>
+                      <a:ext cx="1878965" cy="1227455"/>
+                    </a:xfrm>
+                    <a:prstGeom prst="rect">
+                      <a:avLst/>
+                    </a:prstGeom>
+                  </pic:spPr>
+                </pic:pic>
+              </a:graphicData>
+            </a:graphic>
+            <wp14:sizeRelH relativeFrom="margin">
+              <wp14:pctWidth>0</wp14:pctWidth>
+            </wp14:sizeRelH>
+            <wp14:sizeRelV relativeFrom="margin">
+              <wp14:pctHeight>0</wp14:pctHeight>
+            </wp14:sizeRelV>
+          </wp:anchor>
+        </w:drawing>
       </w:r>
       <w:r>
         <w:rPr>
           <w:noProof/>
-          <w:lang w:eastAsia="en-GB"/>
-        </w:rPr>
-        <w:t>The flowchart (left) shows the basic logic that I will need to complete this task.</w:t>
-      </w:r>
-      <w:r>
-        <w:rPr>
-          <w:noProof/>
-          <w:lang w:eastAsia="en-GB"/>
-        </w:rPr>
-        <w:t xml:space="preserve"> This can then be easily expanded later to complete the other two tasks.</w:t>
-      </w:r>
-    </w:p>
-    <w:p>
-      <w:pPr>
-        <w:rPr>
-          <w:noProof/>
-          <w:lang w:eastAsia="en-GB"/>
-        </w:rPr>
-      </w:pPr>
-      <w:r>
-        <w:rPr>
-          <w:noProof/>
-          <w:lang w:eastAsia="en-GB"/>
-        </w:rPr>
-        <w:t>The main requirements of Task 1 are:</w:t>
-      </w:r>
-    </w:p>
-    <w:p>
-      <w:pPr>
-        <w:pStyle w:val="ListParagraph"/>
-        <w:numPr>
-          <w:ilvl w:val="0"/>
-          <w:numId w:val="1"/>
-        </w:numPr>
-        <w:rPr>
-          <w:noProof/>
-          <w:lang w:eastAsia="en-GB"/>
-        </w:rPr>
-      </w:pPr>
-      <w:r>
-        <w:rPr>
-          <w:noProof/>
-          <w:lang w:eastAsia="en-GB"/>
-        </w:rPr>
-        <w:t>Generate a quiz using random questions</w:t>
-      </w:r>
-    </w:p>
-    <w:p>
-      <w:pPr>
-        <w:pStyle w:val="ListParagraph"/>
-        <w:numPr>
-          <w:ilvl w:val="0"/>
-          <w:numId w:val="1"/>
-        </w:numPr>
-        <w:rPr>
-          <w:noProof/>
-          <w:lang w:eastAsia="en-GB"/>
-        </w:rPr>
-      </w:pPr>
-      <w:r>
-        <w:rPr>
-          <w:noProof/>
-          <w:lang w:eastAsia="en-GB"/>
-        </w:rPr>
-        <w:t>Each question should use two numbers, addition, subtraction, and multiplication.</w:t>
-      </w:r>
-    </w:p>
-    <w:p>
-      <w:pPr>
-        <w:pStyle w:val="ListParagraph"/>
-        <w:numPr>
-          <w:ilvl w:val="0"/>
-          <w:numId w:val="1"/>
-        </w:numPr>
-        <w:rPr>
-          <w:noProof/>
-          <w:lang w:eastAsia="en-GB"/>
-        </w:rPr>
-      </w:pPr>
-      <w:r>
-        <w:rPr>
-          <w:noProof/>
-          <w:lang w:eastAsia="en-GB"/>
-        </w:rPr>
-        <w:t>Get the student’s name</w:t>
-      </w:r>
-    </w:p>
-    <w:p>
-      <w:pPr>
-        <w:pStyle w:val="ListParagraph"/>
-        <w:numPr>
-          <w:ilvl w:val="0"/>
-          <w:numId w:val="1"/>
-        </w:numPr>
-        <w:rPr>
-          <w:noProof/>
-          <w:lang w:eastAsia="en-GB"/>
-        </w:rPr>
-      </w:pPr>
-      <w:r>
-        <w:rPr>
-          <w:noProof/>
-          <w:lang w:eastAsia="en-GB"/>
-        </w:rPr>
-        <w:t>Give feedback on their answers to the question</w:t>
-      </w:r>
-    </w:p>
-    <w:p>
-      <w:pPr>
-        <w:pStyle w:val="ListParagraph"/>
-        <w:numPr>
-          <w:ilvl w:val="0"/>
-          <w:numId w:val="1"/>
-        </w:numPr>
-        <w:rPr>
-          <w:noProof/>
-          <w:lang w:eastAsia="en-GB"/>
-        </w:rPr>
-      </w:pPr>
-      <w:r>
-        <w:rPr>
-          <w:noProof/>
-          <w:lang w:eastAsia="en-GB"/>
-        </w:rPr>
-        <w:t>Score the quiz out of 10.</w:t>
-      </w:r>
-      <w:r>
-        <w:tab/>
-      </w:r>
-    </w:p>
-    <w:p>
-      <w:pPr>
-        <w:pStyle w:val="Heading2"/>
-      </w:pPr>
-      <w:r>
-        <w:lastRenderedPageBreak/>
-        <w:t>Coding</w:t>
-      </w:r>
-    </w:p>
-    <w:p>
-      <w:r>
-        <w:t>Due to the nature of the framework I am using, individual functions will not run chronologically – many are called depending on which page of the application is being viewed, and the actions of the user (e.g. pressing buttons or entering text).</w:t>
-      </w:r>
-    </w:p>
-    <w:p>
-      <w:r>
-        <w:t>To create a working application in Meteor, I need to create a ‘Template’ (HTML file), and then associate some logic (JavaScript) to run when that template is called (Web page is viewed) and interacted with (e.g. buttons pressed or forms submitted).</w:t>
-      </w:r>
-    </w:p>
-    <w:p>
-      <w:r>
-        <w:t>The template for the quiz is relatively short – I only need to display the question, question number and provide a way for the user to submit their answer. I have also written CSS to improve ease of use, and give feedback as appropriate.</w:t>
-      </w:r>
-    </w:p>
-    <w:bookmarkStart w:id="0" w:name="_MON_1523871661"/>
-    <w:bookmarkEnd w:id="0"/>
-    <w:p>
-      <w:r>
-        <w:object w:dxaOrig="9026" w:dyaOrig="9367">
+        </w:rPr>
+        <w:object w:dxaOrig="225" w:dyaOrig="225">
           <v:shapetype id="_x0000_t75" coordsize="21600,21600" o:spt="75" o:preferrelative="t" path="m@4@5l@4@11@9@11@9@5xe" filled="f" stroked="f">
             <v:stroke joinstyle="miter"/>
             <v:formulas>
@@ -354,13 +967,18 @@
             <v:path o:extrusionok="f" gradientshapeok="t" o:connecttype="rect"/>
             <o:lock v:ext="edit" aspectratio="t"/>
           </v:shapetype>
-          <v:shape id="_x0000_i1025" type="#_x0000_t75" style="width:273.75pt;height:283.25pt" o:ole="">
-            <v:imagedata r:id="rId10" o:title=""/>
+          <v:shape id="_x0000_s1064" type="#_x0000_t75" style="position:absolute;margin-left:0;margin-top:0;width:273.95pt;height:311.75pt;z-index:-251617280;mso-position-horizontal:left;mso-position-horizontal-relative:text;mso-position-vertical-relative:text">
+            <v:imagedata r:id="rId11" o:title=""/>
+            <w10:wrap type="square" side="right"/>
           </v:shape>
-          <o:OLEObject Type="Embed" ProgID="Word.OpenDocumentText.12" ShapeID="_x0000_i1025" DrawAspect="Content" ObjectID="_1523994561" r:id="rId11"/>
+          <o:OLEObject Type="Embed" ProgID="Word.OpenDocumentText.12" ShapeID="_x0000_s1064" DrawAspect="Content" ObjectID="_1524339902" r:id="rId12"/>
         </w:object>
       </w:r>
-    </w:p>
+      <w:r>
+        <w:br w:type="textWrapping" w:clear="all"/>
+      </w:r>
+    </w:p>
+    <w:p/>
     <w:p>
       <w:r>
         <w:t>Next, the logic for that template needs to be written.</w:t>
@@ -399,14 +1017,14 @@
       <w:r>
         <w:t xml:space="preserve">(explained later), and then resets a series of variables so any previous quiz data is not present. Meteor uses a Session key/value store stored on the client. This means any user viewing the page will have their own variables independent of the server and each other, which can be accessed and manipulated by the server when needed.  </w:t>
       </w:r>
-      <w:bookmarkStart w:id="1" w:name="_MON_1523871441"/>
-      <w:bookmarkEnd w:id="1"/>
-      <w:r>
-        <w:object w:dxaOrig="9026" w:dyaOrig="2788">
-          <v:shape id="_x0000_i1026" type="#_x0000_t75" style="width:390.85pt;height:120.25pt" o:ole="">
-            <v:imagedata r:id="rId12" o:title=""/>
+      <w:bookmarkStart w:id="0" w:name="_MON_1523871441"/>
+      <w:bookmarkEnd w:id="0"/>
+      <w:r>
+        <w:object w:dxaOrig="9026" w:dyaOrig="2786">
+          <v:shape id="_x0000_i1068" type="#_x0000_t75" style="width:390.85pt;height:120.2pt" o:ole="">
+            <v:imagedata r:id="rId13" o:title=""/>
           </v:shape>
-          <o:OLEObject Type="Embed" ProgID="Word.OpenDocumentText.12" ShapeID="_x0000_i1026" DrawAspect="Content" ObjectID="_1523994562" r:id="rId13"/>
+          <o:OLEObject Type="Embed" ProgID="Word.OpenDocumentText.12" ShapeID="_x0000_i1068" DrawAspect="Content" ObjectID="_1524339865" r:id="rId14"/>
         </w:object>
       </w:r>
     </w:p>
@@ -514,11 +1132,7 @@
         <w:t xml:space="preserve">before resetting it back to an empty box. </w:t>
       </w:r>
       <w:r>
-        <w:t xml:space="preserve">Now we can check whether or not the user’s </w:t>
-      </w:r>
-      <w:r>
-        <w:lastRenderedPageBreak/>
-        <w:t xml:space="preserve">answer is correct using the </w:t>
+        <w:t xml:space="preserve">Now we can check whether or not the user’s answer is correct using the </w:t>
       </w:r>
       <w:proofErr w:type="spellStart"/>
       <w:r>
@@ -535,7 +1149,29 @@
         <w:t xml:space="preserve"> </w:t>
       </w:r>
       <w:r>
-        <w:t xml:space="preserve">function. This will execute a given string (in this case, the question), and therefore calculating the answer to the question. A simple </w:t>
+        <w:t xml:space="preserve">function. This will execute a given string (in this case, the question), and therefore calculating the answer to the question. </w:t>
+      </w:r>
+      <w:r>
+        <w:t xml:space="preserve">This means I don’t have to store the question, the actual answer, and the user’s answer all together, as the actual answer can be calculated on-the-fly. This also ensures that the user’s answer is always being compared to an answer we </w:t>
+      </w:r>
+      <w:r>
+        <w:rPr>
+          <w:i/>
+        </w:rPr>
+        <w:t xml:space="preserve">know </w:t>
+      </w:r>
+      <w:r>
+        <w:t>is the correct answer to that question, and also simplifies Session storage of the ongoing quiz.</w:t>
+      </w:r>
+    </w:p>
+    <w:p>
+      <w:pPr>
+        <w:rPr>
+          <w:i/>
+        </w:rPr>
+      </w:pPr>
+      <w:r>
+        <w:t xml:space="preserve">A simple </w:t>
       </w:r>
       <w:r>
         <w:rPr>
@@ -567,7 +1203,19 @@
         <w:rPr>
           <w:i/>
         </w:rPr>
-        <w:t>addToAnwerLog</w:t>
+        <w:t>addToAn</w:t>
+      </w:r>
+      <w:r>
+        <w:rPr>
+          <w:i/>
+        </w:rPr>
+        <w:t>s</w:t>
+      </w:r>
+      <w:r>
+        <w:rPr>
+          <w:i/>
+        </w:rPr>
+        <w:t>werLog</w:t>
       </w:r>
       <w:proofErr w:type="spellEnd"/>
       <w:r>
@@ -592,21 +1240,33 @@
       <w:r>
         <w:t xml:space="preserve"> </w:t>
       </w:r>
+      <w:r>
+        <w:t xml:space="preserve">I have used REGEX in the below code for the detection of invalid (non-numeric characters) due its high level of flexibility, and relatively easy syntax. For the detection of any symbols not from a-z, I simply needed to match </w:t>
+      </w:r>
+      <w:r>
+        <w:rPr>
+          <w:i/>
+        </w:rPr>
+        <w:t>[a-z].</w:t>
+      </w:r>
+      <w:bookmarkStart w:id="1" w:name="_GoBack"/>
+      <w:bookmarkEnd w:id="1"/>
     </w:p>
     <w:bookmarkStart w:id="2" w:name="_MON_1523902896"/>
     <w:bookmarkEnd w:id="2"/>
     <w:p>
       <w:r>
         <w:object w:dxaOrig="13958" w:dyaOrig="7962">
-          <v:shape id="_x0000_i1055" type="#_x0000_t75" style="width:438.35pt;height:250.4pt" o:ole="">
-            <v:imagedata r:id="rId14" o:title=""/>
+          <v:shape id="_x0000_i1225" type="#_x0000_t75" style="width:438.3pt;height:250.4pt" o:ole="">
+            <v:imagedata r:id="rId15" o:title=""/>
           </v:shape>
-          <o:OLEObject Type="Embed" ProgID="Word.OpenDocumentText.12" ShapeID="_x0000_i1055" DrawAspect="Content" ObjectID="_1523994563" r:id="rId15"/>
+          <o:OLEObject Type="Embed" ProgID="Word.OpenDocumentText.12" ShapeID="_x0000_i1225" DrawAspect="Content" ObjectID="_1524339866" r:id="rId16"/>
         </w:object>
       </w:r>
     </w:p>
     <w:p>
       <w:r>
+        <w:lastRenderedPageBreak/>
         <w:t xml:space="preserve">The </w:t>
       </w:r>
       <w:proofErr w:type="spellStart"/>
@@ -644,10 +1304,10 @@
       <w:bookmarkEnd w:id="3"/>
       <w:r>
         <w:object w:dxaOrig="13958" w:dyaOrig="3044">
-          <v:shape id="_x0000_i1059" type="#_x0000_t75" style="width:434pt;height:94.55pt" o:ole="">
-            <v:imagedata r:id="rId16" o:title=""/>
+          <v:shape id="_x0000_i1074" type="#_x0000_t75" style="width:434.1pt;height:94.5pt" o:ole="">
+            <v:imagedata r:id="rId17" o:title=""/>
           </v:shape>
-          <o:OLEObject Type="Embed" ProgID="Word.OpenDocumentText.12" ShapeID="_x0000_i1059" DrawAspect="Content" ObjectID="_1523994564" r:id="rId17"/>
+          <o:OLEObject Type="Embed" ProgID="Word.OpenDocumentText.12" ShapeID="_x0000_i1074" DrawAspect="Content" ObjectID="_1524339867" r:id="rId18"/>
         </w:object>
       </w:r>
     </w:p>
@@ -681,10 +1341,10 @@
     <w:p>
       <w:r>
         <w:object w:dxaOrig="13958" w:dyaOrig="1639">
-          <v:shape id="_x0000_i1062" type="#_x0000_t75" style="width:434pt;height:50.65pt" o:ole="">
-            <v:imagedata r:id="rId18" o:title=""/>
+          <v:shape id="_x0000_i1077" type="#_x0000_t75" style="width:434.1pt;height:50.65pt" o:ole="">
+            <v:imagedata r:id="rId19" o:title=""/>
           </v:shape>
-          <o:OLEObject Type="Embed" ProgID="Word.OpenDocumentText.12" ShapeID="_x0000_i1062" DrawAspect="Content" ObjectID="_1523994565" r:id="rId19"/>
+          <o:OLEObject Type="Embed" ProgID="Word.OpenDocumentText.12" ShapeID="_x0000_i1077" DrawAspect="Content" ObjectID="_1524339868" r:id="rId20"/>
         </w:object>
       </w:r>
     </w:p>
@@ -721,10 +1381,10 @@
     <w:p>
       <w:r>
         <w:object w:dxaOrig="13958" w:dyaOrig="2342">
-          <v:shape id="_x0000_i1065" type="#_x0000_t75" style="width:432.8pt;height:72.8pt" o:ole="">
-            <v:imagedata r:id="rId20" o:title=""/>
+          <v:shape id="_x0000_i1080" type="#_x0000_t75" style="width:432.7pt;height:72.85pt" o:ole="">
+            <v:imagedata r:id="rId21" o:title=""/>
           </v:shape>
-          <o:OLEObject Type="Embed" ProgID="Word.OpenDocumentText.12" ShapeID="_x0000_i1065" DrawAspect="Content" ObjectID="_1523994566" r:id="rId21"/>
+          <o:OLEObject Type="Embed" ProgID="Word.OpenDocumentText.12" ShapeID="_x0000_i1080" DrawAspect="Content" ObjectID="_1524339869" r:id="rId22"/>
         </w:object>
       </w:r>
     </w:p>
@@ -774,15 +1434,16 @@
       <w:bookmarkEnd w:id="6"/>
       <w:r>
         <w:object w:dxaOrig="13958" w:dyaOrig="7728">
-          <v:shape id="_x0000_i1051" type="#_x0000_t75" style="width:433.6pt;height:240.55pt" o:ole="">
-            <v:imagedata r:id="rId22" o:title=""/>
+          <v:shape id="_x0000_i1083" type="#_x0000_t75" style="width:433.4pt;height:240.75pt" o:ole="">
+            <v:imagedata r:id="rId23" o:title=""/>
           </v:shape>
-          <o:OLEObject Type="Embed" ProgID="Word.OpenDocumentText.12" ShapeID="_x0000_i1051" DrawAspect="Content" ObjectID="_1523994567" r:id="rId23"/>
+          <o:OLEObject Type="Embed" ProgID="Word.OpenDocumentText.12" ShapeID="_x0000_i1083" DrawAspect="Content" ObjectID="_1524339870" r:id="rId24"/>
         </w:object>
       </w:r>
     </w:p>
     <w:p>
       <w:r>
+        <w:lastRenderedPageBreak/>
         <w:t xml:space="preserve">The results page is fairly simple compared to the quiz page, as we only need to display a table of the questions and answers to the user – </w:t>
       </w:r>
       <w:proofErr w:type="gramStart"/>
@@ -836,11 +1497,11 @@
     <w:bookmarkEnd w:id="7"/>
     <w:p>
       <w:r>
-        <w:object w:dxaOrig="9026" w:dyaOrig="1405">
-          <v:shape id="_x0000_i1032" type="#_x0000_t75" style="width:451.4pt;height:70.4pt" o:ole="">
-            <v:imagedata r:id="rId24" o:title=""/>
+        <w:object w:dxaOrig="13958" w:dyaOrig="1171">
+          <v:shape id="_x0000_i1089" type="#_x0000_t75" style="width:697.9pt;height:58.65pt" o:ole="">
+            <v:imagedata r:id="rId25" o:title=""/>
           </v:shape>
-          <o:OLEObject Type="Embed" ProgID="Word.OpenDocumentText.12" ShapeID="_x0000_i1032" DrawAspect="Content" ObjectID="_1523994568" r:id="rId25"/>
+          <o:OLEObject Type="Embed" ProgID="Word.OpenDocumentText.12" ShapeID="_x0000_i1089" DrawAspect="Content" ObjectID="_1524339871" r:id="rId26"/>
         </w:object>
       </w:r>
     </w:p>
@@ -858,7 +1519,6 @@
           <w:noProof/>
           <w:lang w:eastAsia="en-GB"/>
         </w:rPr>
-        <w:lastRenderedPageBreak/>
         <w:drawing>
           <wp:inline distT="0" distB="0" distL="0" distR="0" wp14:anchorId="7F591120" wp14:editId="16F306EB">
             <wp:extent cx="2081284" cy="3285981"/>
@@ -877,7 +1537,7 @@
                     </pic:cNvPicPr>
                   </pic:nvPicPr>
                   <pic:blipFill rotWithShape="1">
-                    <a:blip r:embed="rId26">
+                    <a:blip r:embed="rId27">
                       <a:extLst>
                         <a:ext uri="{28A0092B-C50C-407E-A947-70E740481C1C}">
                           <a14:useLocalDpi xmlns:a14="http://schemas.microsoft.com/office/drawing/2010/main" val="0"/>
@@ -1101,6 +1761,7 @@
               <w:rPr>
                 <w:b w:val="0"/>
               </w:rPr>
+              <w:lastRenderedPageBreak/>
               <w:t>Generate a quiz using random questions</w:t>
             </w:r>
           </w:p>
@@ -1441,7 +2102,6 @@
     <w:p/>
     <w:p>
       <w:r>
-        <w:lastRenderedPageBreak/>
         <w:t>2 of the required criteria were not included, so I corrected my program to include these mistakes.</w:t>
       </w:r>
     </w:p>
@@ -1458,10 +2118,10 @@
     <w:p>
       <w:r>
         <w:object w:dxaOrig="13958" w:dyaOrig="3279">
-          <v:shape id="_x0000_i1047" type="#_x0000_t75" style="width:478.7pt;height:112.35pt" o:ole="">
-            <v:imagedata r:id="rId27" o:title=""/>
+          <v:shape id="_x0000_i1093" type="#_x0000_t75" style="width:478.75pt;height:112.3pt" o:ole="">
+            <v:imagedata r:id="rId28" o:title=""/>
           </v:shape>
-          <o:OLEObject Type="Embed" ProgID="Word.OpenDocumentText.12" ShapeID="_x0000_i1047" DrawAspect="Content" ObjectID="_1523994569" r:id="rId28"/>
+          <o:OLEObject Type="Embed" ProgID="Word.OpenDocumentText.12" ShapeID="_x0000_i1093" DrawAspect="Content" ObjectID="_1524339872" r:id="rId29"/>
         </w:object>
       </w:r>
     </w:p>
@@ -1476,10 +2136,10 @@
     <w:p>
       <w:r>
         <w:object w:dxaOrig="13958" w:dyaOrig="1639">
-          <v:shape id="_x0000_i1075" type="#_x0000_t75" style="width:509.55pt;height:59.35pt" o:ole="">
-            <v:imagedata r:id="rId29" o:title=""/>
+          <v:shape id="_x0000_i1096" type="#_x0000_t75" style="width:509.45pt;height:59.35pt" o:ole="">
+            <v:imagedata r:id="rId30" o:title=""/>
           </v:shape>
-          <o:OLEObject Type="Embed" ProgID="Word.OpenDocumentText.12" ShapeID="_x0000_i1075" DrawAspect="Content" ObjectID="_1523994570" r:id="rId30"/>
+          <o:OLEObject Type="Embed" ProgID="Word.OpenDocumentText.12" ShapeID="_x0000_i1096" DrawAspect="Content" ObjectID="_1524339873" r:id="rId31"/>
         </w:object>
       </w:r>
     </w:p>
@@ -1488,10 +2148,10 @@
     <w:p>
       <w:r>
         <w:object w:dxaOrig="13958" w:dyaOrig="702">
-          <v:shape id="_x0000_i1082" type="#_x0000_t75" style="width:510.35pt;height:27.3pt" o:ole="">
-            <v:imagedata r:id="rId31" o:title=""/>
+          <v:shape id="_x0000_i1099" type="#_x0000_t75" style="width:510.15pt;height:27.3pt" o:ole="">
+            <v:imagedata r:id="rId32" o:title=""/>
           </v:shape>
-          <o:OLEObject Type="Embed" ProgID="Word.OpenDocumentText.12" ShapeID="_x0000_i1082" DrawAspect="Content" ObjectID="_1523994571" r:id="rId32"/>
+          <o:OLEObject Type="Embed" ProgID="Word.OpenDocumentText.12" ShapeID="_x0000_i1099" DrawAspect="Content" ObjectID="_1524339874" r:id="rId33"/>
         </w:object>
       </w:r>
     </w:p>
@@ -1505,6 +2165,7 @@
         <w:pStyle w:val="Heading1"/>
       </w:pPr>
       <w:r>
+        <w:lastRenderedPageBreak/>
         <w:t>Task 2</w:t>
       </w:r>
     </w:p>
@@ -1554,7 +2215,7 @@
                     <pic:cNvPicPr/>
                   </pic:nvPicPr>
                   <pic:blipFill>
-                    <a:blip r:embed="rId33"/>
+                    <a:blip r:embed="rId34"/>
                     <a:stretch>
                       <a:fillRect/>
                     </a:stretch>
@@ -1617,7 +2278,7 @@
                     <pic:cNvPicPr/>
                   </pic:nvPicPr>
                   <pic:blipFill>
-                    <a:blip r:embed="rId34"/>
+                    <a:blip r:embed="rId35"/>
                     <a:stretch>
                       <a:fillRect/>
                     </a:stretch>
@@ -1748,7 +2409,6 @@
         <w:pStyle w:val="Heading2"/>
       </w:pPr>
       <w:r>
-        <w:lastRenderedPageBreak/>
         <w:t>Coding</w:t>
       </w:r>
     </w:p>
@@ -1798,7 +2458,13 @@
         <w:t xml:space="preserve">Minimongo, </w:t>
       </w:r>
       <w:r>
-        <w:t>instance is created, which serves as a cache and does the actual interaction with the MongoDB server. Any commands or queries are executed on the client’s copy of the database (Through publications and subscriptions), and simultaneously send to the server and executed there too.</w:t>
+        <w:t>instance is created, which serves as a cache and does the actual interaction with the MongoDB server. Any commands or queries are executed on the client’s copy of the database (Through publications and subscri</w:t>
+      </w:r>
+      <w:r>
+        <w:t>ptions), and simultaneously sent</w:t>
+      </w:r>
+      <w:r>
+        <w:t xml:space="preserve"> to the server and executed there too.</w:t>
       </w:r>
     </w:p>
     <w:bookmarkStart w:id="11" w:name="_MON_1523978550"/>
@@ -1806,10 +2472,10 @@
     <w:p>
       <w:r>
         <w:object w:dxaOrig="13958" w:dyaOrig="234">
-          <v:shape id="_x0000_i1116" type="#_x0000_t75" style="width:532.5pt;height:9.1pt" o:ole="">
-            <v:imagedata r:id="rId35" o:title=""/>
+          <v:shape id="_x0000_i1102" type="#_x0000_t75" style="width:532.5pt;height:9.1pt" o:ole="">
+            <v:imagedata r:id="rId36" o:title=""/>
           </v:shape>
-          <o:OLEObject Type="Embed" ProgID="Word.OpenDocumentText.12" ShapeID="_x0000_i1116" DrawAspect="Content" ObjectID="_1523994572" r:id="rId36"/>
+          <o:OLEObject Type="Embed" ProgID="Word.OpenDocumentText.12" ShapeID="_x0000_i1102" DrawAspect="Content" ObjectID="_1524339875" r:id="rId37"/>
         </w:object>
       </w:r>
     </w:p>
@@ -1874,10 +2540,10 @@
     <w:p>
       <w:r>
         <w:object w:dxaOrig="13958" w:dyaOrig="3981">
-          <v:shape id="_x0000_i1104" type="#_x0000_t75" style="width:526.95pt;height:150.35pt" o:ole="">
-            <v:imagedata r:id="rId37" o:title=""/>
+          <v:shape id="_x0000_i1105" type="#_x0000_t75" style="width:526.9pt;height:150.3pt" o:ole="">
+            <v:imagedata r:id="rId38" o:title=""/>
           </v:shape>
-          <o:OLEObject Type="Embed" ProgID="Word.OpenDocumentText.12" ShapeID="_x0000_i1104" DrawAspect="Content" ObjectID="_1523994573" r:id="rId38"/>
+          <o:OLEObject Type="Embed" ProgID="Word.OpenDocumentText.12" ShapeID="_x0000_i1105" DrawAspect="Content" ObjectID="_1524339876" r:id="rId39"/>
         </w:object>
       </w:r>
     </w:p>
@@ -1908,10 +2574,10 @@
     <w:p>
       <w:r>
         <w:object w:dxaOrig="13958" w:dyaOrig="1171">
-          <v:shape id="_x0000_i1124" type="#_x0000_t75" style="width:524.95pt;height:43.9pt" o:ole="">
-            <v:imagedata r:id="rId39" o:title=""/>
+          <v:shape id="_x0000_i1108" type="#_x0000_t75" style="width:524.8pt;height:43.9pt" o:ole="">
+            <v:imagedata r:id="rId40" o:title=""/>
           </v:shape>
-          <o:OLEObject Type="Embed" ProgID="Word.OpenDocumentText.12" ShapeID="_x0000_i1124" DrawAspect="Content" ObjectID="_1523994574" r:id="rId40"/>
+          <o:OLEObject Type="Embed" ProgID="Word.OpenDocumentText.12" ShapeID="_x0000_i1108" DrawAspect="Content" ObjectID="_1524339877" r:id="rId41"/>
         </w:object>
       </w:r>
     </w:p>
@@ -1942,13 +2608,11 @@
         <w:t xml:space="preserve"> </w:t>
       </w:r>
       <w:r>
-        <w:t xml:space="preserve">to query the MongoDB server separately of Meteor. Having first submitted a few quizzes, I </w:t>
-      </w:r>
-      <w:proofErr w:type="gramStart"/>
-      <w:r>
-        <w:t>queries</w:t>
-      </w:r>
-      <w:proofErr w:type="gramEnd"/>
+        <w:t>to query the MongoDB server separately of Meteor. Having first su</w:t>
+      </w:r>
+      <w:r>
+        <w:t>bmitted a few quizzes, I queried</w:t>
+      </w:r>
       <w:r>
         <w:t xml:space="preserve"> the </w:t>
       </w:r>
@@ -1959,11 +2623,10 @@
         <w:t xml:space="preserve">Data </w:t>
       </w:r>
       <w:r>
-        <w:t xml:space="preserve">collection. The </w:t>
-      </w:r>
-      <w:r>
-        <w:lastRenderedPageBreak/>
-        <w:t>screenshot below shows that data is indeed being stored in the database!</w:t>
+        <w:t>collection. The screenshot below shows that data is inde</w:t>
+      </w:r>
+      <w:r>
+        <w:t>ed being stored in the database.</w:t>
       </w:r>
       <w:r>
         <w:rPr>
@@ -1986,7 +2649,7 @@
                     <pic:cNvPicPr/>
                   </pic:nvPicPr>
                   <pic:blipFill>
-                    <a:blip r:embed="rId41">
+                    <a:blip r:embed="rId42">
                       <a:extLst>
                         <a:ext uri="{28A0092B-C50C-407E-A947-70E740481C1C}">
                           <a14:useLocalDpi xmlns:a14="http://schemas.microsoft.com/office/drawing/2010/main" val="0"/>
@@ -2046,7 +2709,7 @@
                     <pic:cNvPicPr/>
                   </pic:nvPicPr>
                   <pic:blipFill>
-                    <a:blip r:embed="rId42">
+                    <a:blip r:embed="rId43">
                       <a:extLst>
                         <a:ext uri="{28A0092B-C50C-407E-A947-70E740481C1C}">
                           <a14:useLocalDpi xmlns:a14="http://schemas.microsoft.com/office/drawing/2010/main" val="0"/>
@@ -2155,6 +2818,7 @@
               <w:rPr>
                 <w:b w:val="0"/>
               </w:rPr>
+              <w:lastRenderedPageBreak/>
               <w:t>Record and store quiz data</w:t>
             </w:r>
           </w:p>
@@ -2314,7 +2978,6 @@
           <w:noProof/>
           <w:lang w:eastAsia="en-GB"/>
         </w:rPr>
-        <w:lastRenderedPageBreak/>
         <w:drawing>
           <wp:anchor distT="0" distB="0" distL="114300" distR="114300" simplePos="0" relativeHeight="251665408" behindDoc="0" locked="0" layoutInCell="1" allowOverlap="1" wp14:anchorId="0A807B33" wp14:editId="23FCDB3E">
             <wp:simplePos x="0" y="0"/>
@@ -2347,7 +3010,7 @@
                     <pic:cNvPicPr/>
                   </pic:nvPicPr>
                   <pic:blipFill>
-                    <a:blip r:embed="rId43"/>
+                    <a:blip r:embed="rId44"/>
                     <a:stretch>
                       <a:fillRect/>
                     </a:stretch>
@@ -2648,6 +3311,7 @@
     </w:p>
     <w:p>
       <w:r>
+        <w:lastRenderedPageBreak/>
         <w:t>The Class system will need to be fully fleshed out, and I will also need to provide a way for the administrator/teacher to move users between classes. This will also be linked to the user management page.</w:t>
       </w:r>
     </w:p>
@@ -2731,10 +3395,10 @@
     <w:p>
       <w:r>
         <w:object w:dxaOrig="13958" w:dyaOrig="1405">
-          <v:shape id="_x0000_i1141" type="#_x0000_t75" style="width:537.25pt;height:53.8pt" o:ole="">
-            <v:imagedata r:id="rId44" o:title=""/>
+          <v:shape id="_x0000_i1111" type="#_x0000_t75" style="width:537.4pt;height:53.8pt" o:ole="">
+            <v:imagedata r:id="rId45" o:title=""/>
           </v:shape>
-          <o:OLEObject Type="Embed" ProgID="Word.OpenDocumentText.12" ShapeID="_x0000_i1141" DrawAspect="Content" ObjectID="_1523994575" r:id="rId45"/>
+          <o:OLEObject Type="Embed" ProgID="Word.OpenDocumentText.12" ShapeID="_x0000_i1111" DrawAspect="Content" ObjectID="_1524339878" r:id="rId46"/>
         </w:object>
       </w:r>
       <w:r>
@@ -2743,7 +3407,6 @@
     </w:p>
     <w:p>
       <w:r>
-        <w:lastRenderedPageBreak/>
         <w:t xml:space="preserve">The template itself is pictured below – using an if statement, I can check whether or not there are any results returned from the query – if not, I can tell the user that no results have been found. If results have been found, then I can create a loop to iterate over each result, creating a dropdown down box with information about the quiz in the title (date, student </w:t>
       </w:r>
       <w:proofErr w:type="spellStart"/>
@@ -2775,18 +3438,13 @@
     <w:p>
       <w:r>
         <w:object w:dxaOrig="13958" w:dyaOrig="4683">
-          <v:shape id="_x0000_i1144" type="#_x0000_t75" style="width:534.45pt;height:179.2pt" o:ole="">
-            <v:imagedata r:id="rId46" o:title=""/>
+          <v:shape id="_x0000_i1114" type="#_x0000_t75" style="width:534.6pt;height:179.1pt" o:ole="">
+            <v:imagedata r:id="rId47" o:title=""/>
           </v:shape>
-          <o:OLEObject Type="Embed" ProgID="Word.OpenDocumentText.12" ShapeID="_x0000_i1144" DrawAspect="Content" ObjectID="_1523994576" r:id="rId47"/>
+          <o:OLEObject Type="Embed" ProgID="Word.OpenDocumentText.12" ShapeID="_x0000_i1114" DrawAspect="Content" ObjectID="_1524339879" r:id="rId48"/>
         </w:object>
       </w:r>
     </w:p>
-    <w:p/>
-    <w:p/>
-    <w:p/>
-    <w:p/>
-    <w:p/>
     <w:p>
       <w:r>
         <w:t>The final result is shown below – each result has its own dropdown box which can be expanded to show more information about that quiz. This data is also updated automatically – new results will be automatically added to the page without the need to refresh.</w:t>
@@ -2798,6 +3456,7 @@
           <w:noProof/>
           <w:lang w:eastAsia="en-GB"/>
         </w:rPr>
+        <w:lastRenderedPageBreak/>
         <w:drawing>
           <wp:inline distT="0" distB="0" distL="0" distR="0" wp14:anchorId="140EF46A" wp14:editId="1CC35423">
             <wp:extent cx="4986068" cy="3206214"/>
@@ -2814,7 +3473,7 @@
                     <pic:cNvPicPr/>
                   </pic:nvPicPr>
                   <pic:blipFill>
-                    <a:blip r:embed="rId48">
+                    <a:blip r:embed="rId49">
                       <a:extLst>
                         <a:ext uri="{28A0092B-C50C-407E-A947-70E740481C1C}">
                           <a14:useLocalDpi xmlns:a14="http://schemas.microsoft.com/office/drawing/2010/main" val="0"/>
@@ -2852,7 +3511,6 @@
           <w:noProof/>
           <w:lang w:eastAsia="en-GB"/>
         </w:rPr>
-        <w:lastRenderedPageBreak/>
         <w:drawing>
           <wp:anchor distT="0" distB="0" distL="114300" distR="114300" simplePos="0" relativeHeight="251667456" behindDoc="0" locked="0" layoutInCell="1" allowOverlap="1" wp14:anchorId="2393E2BF" wp14:editId="282BE3CE">
             <wp:simplePos x="0" y="0"/>
@@ -2885,7 +3543,7 @@
                     <pic:cNvPicPr/>
                   </pic:nvPicPr>
                   <pic:blipFill>
-                    <a:blip r:embed="rId49"/>
+                    <a:blip r:embed="rId50"/>
                     <a:stretch>
                       <a:fillRect/>
                     </a:stretch>
@@ -3002,10 +3660,10 @@
     <w:p>
       <w:r>
         <w:object w:dxaOrig="13958" w:dyaOrig="3513">
-          <v:shape id="_x0000_i1153" type="#_x0000_t75" style="width:524.2pt;height:132.15pt" o:ole="">
-            <v:imagedata r:id="rId50" o:title=""/>
+          <v:shape id="_x0000_i1117" type="#_x0000_t75" style="width:524.1pt;height:132.1pt" o:ole="">
+            <v:imagedata r:id="rId51" o:title=""/>
           </v:shape>
-          <o:OLEObject Type="Embed" ProgID="Word.OpenDocumentText.12" ShapeID="_x0000_i1153" DrawAspect="Content" ObjectID="_1523994577" r:id="rId51"/>
+          <o:OLEObject Type="Embed" ProgID="Word.OpenDocumentText.12" ShapeID="_x0000_i1117" DrawAspect="Content" ObjectID="_1524339880" r:id="rId52"/>
         </w:object>
       </w:r>
     </w:p>
@@ -3050,6 +3708,7 @@
           <w:noProof/>
           <w:lang w:eastAsia="en-GB"/>
         </w:rPr>
+        <w:lastRenderedPageBreak/>
         <w:drawing>
           <wp:anchor distT="0" distB="0" distL="114300" distR="114300" simplePos="0" relativeHeight="251669504" behindDoc="0" locked="0" layoutInCell="1" allowOverlap="1" wp14:anchorId="05955905" wp14:editId="704CFA58">
             <wp:simplePos x="0" y="0"/>
@@ -3082,7 +3741,7 @@
                     <pic:cNvPicPr/>
                   </pic:nvPicPr>
                   <pic:blipFill>
-                    <a:blip r:embed="rId52"/>
+                    <a:blip r:embed="rId53"/>
                     <a:stretch>
                       <a:fillRect/>
                     </a:stretch>
@@ -3136,10 +3795,10 @@
     <w:p>
       <w:r>
         <w:object w:dxaOrig="13958" w:dyaOrig="8899">
-          <v:shape id="_x0000_i1158" type="#_x0000_t75" style="width:510.35pt;height:325.2pt" o:ole="">
-            <v:imagedata r:id="rId53" o:title=""/>
+          <v:shape id="_x0000_i1120" type="#_x0000_t75" style="width:510.15pt;height:325.25pt" o:ole="">
+            <v:imagedata r:id="rId54" o:title=""/>
           </v:shape>
-          <o:OLEObject Type="Embed" ProgID="Word.OpenDocumentText.12" ShapeID="_x0000_i1158" DrawAspect="Content" ObjectID="_1523994578" r:id="rId54"/>
+          <o:OLEObject Type="Embed" ProgID="Word.OpenDocumentText.12" ShapeID="_x0000_i1120" DrawAspect="Content" ObjectID="_1524339881" r:id="rId55"/>
         </w:object>
       </w:r>
     </w:p>
@@ -3193,10 +3852,10 @@
     <w:p>
       <w:r>
         <w:object w:dxaOrig="13958" w:dyaOrig="234">
-          <v:shape id="_x0000_i1176" type="#_x0000_t75" style="width:587.1pt;height:9.9pt" o:ole="">
-            <v:imagedata r:id="rId55" o:title=""/>
+          <v:shape id="_x0000_i1123" type="#_x0000_t75" style="width:586.95pt;height:9.9pt" o:ole="">
+            <v:imagedata r:id="rId56" o:title=""/>
           </v:shape>
-          <o:OLEObject Type="Embed" ProgID="Word.OpenDocumentText.12" ShapeID="_x0000_i1176" DrawAspect="Content" ObjectID="_1523994579" r:id="rId56"/>
+          <o:OLEObject Type="Embed" ProgID="Word.OpenDocumentText.12" ShapeID="_x0000_i1123" DrawAspect="Content" ObjectID="_1524339882" r:id="rId57"/>
         </w:object>
       </w:r>
     </w:p>
@@ -3273,7 +3932,7 @@
                     <pic:cNvPicPr/>
                   </pic:nvPicPr>
                   <pic:blipFill>
-                    <a:blip r:embed="rId57"/>
+                    <a:blip r:embed="rId58"/>
                     <a:stretch>
                       <a:fillRect/>
                     </a:stretch>
@@ -3306,6 +3965,7 @@
         <w:rPr>
           <w:i/>
         </w:rPr>
+        <w:lastRenderedPageBreak/>
         <w:t xml:space="preserve">results </w:t>
       </w:r>
       <w:r>
@@ -3315,10 +3975,10 @@
       <w:bookmarkEnd w:id="19"/>
       <w:r>
         <w:object w:dxaOrig="13958" w:dyaOrig="3044">
-          <v:shape id="_x0000_i1184" type="#_x0000_t75" style="width:512.3pt;height:111.55pt" o:ole="">
-            <v:imagedata r:id="rId58" o:title=""/>
+          <v:shape id="_x0000_i1126" type="#_x0000_t75" style="width:512.25pt;height:111.55pt" o:ole="">
+            <v:imagedata r:id="rId59" o:title=""/>
           </v:shape>
-          <o:OLEObject Type="Embed" ProgID="Word.OpenDocumentText.12" ShapeID="_x0000_i1184" DrawAspect="Content" ObjectID="_1523994580" r:id="rId59"/>
+          <o:OLEObject Type="Embed" ProgID="Word.OpenDocumentText.12" ShapeID="_x0000_i1126" DrawAspect="Content" ObjectID="_1524339883" r:id="rId60"/>
         </w:object>
       </w:r>
     </w:p>
@@ -3353,11 +4013,7 @@
         <w:t xml:space="preserve">trim() </w:t>
       </w:r>
       <w:r>
-        <w:t xml:space="preserve">to remove any whitespace). For </w:t>
-      </w:r>
-      <w:r>
-        <w:lastRenderedPageBreak/>
-        <w:t xml:space="preserve">each username, we push a parameter object into the </w:t>
+        <w:t xml:space="preserve">to remove any whitespace). For each username, we push a parameter object into the </w:t>
       </w:r>
       <w:proofErr w:type="spellStart"/>
       <w:r>
@@ -3396,24 +4052,12 @@
       <w:r>
         <w:t xml:space="preserve">attribute of criteria (This is just the format Mongo needs in order to apply the search criteria – see </w:t>
       </w:r>
-      <w:hyperlink r:id="rId60" w:history="1">
+      <w:hyperlink r:id="rId61" w:history="1">
         <w:r>
           <w:rPr>
             <w:rStyle w:val="Hyperlink"/>
           </w:rPr>
-          <w:t>https://docs.mongodb.org/manual</w:t>
-        </w:r>
-        <w:r>
-          <w:rPr>
-            <w:rStyle w:val="Hyperlink"/>
-          </w:rPr>
-          <w:t>/</w:t>
-        </w:r>
-        <w:r>
-          <w:rPr>
-            <w:rStyle w:val="Hyperlink"/>
-          </w:rPr>
-          <w:t>reference/operator/query/</w:t>
+          <w:t>https://docs.mongodb.org/manual/reference/operator/query/</w:t>
         </w:r>
       </w:hyperlink>
       <w:r>
@@ -3425,10 +4069,10 @@
     <w:p>
       <w:r>
         <w:object w:dxaOrig="13958" w:dyaOrig="468">
-          <v:shape id="_x0000_i1190" type="#_x0000_t75" style="width:510.75pt;height:17pt" o:ole="">
-            <v:imagedata r:id="rId61" o:title=""/>
+          <v:shape id="_x0000_i1129" type="#_x0000_t75" style="width:510.85pt;height:17pt" o:ole="">
+            <v:imagedata r:id="rId62" o:title=""/>
           </v:shape>
-          <o:OLEObject Type="Embed" ProgID="Word.OpenDocumentText.12" ShapeID="_x0000_i1190" DrawAspect="Content" ObjectID="_1523994581" r:id="rId62"/>
+          <o:OLEObject Type="Embed" ProgID="Word.OpenDocumentText.12" ShapeID="_x0000_i1129" DrawAspect="Content" ObjectID="_1524339884" r:id="rId63"/>
         </w:object>
       </w:r>
     </w:p>
@@ -3504,10 +4148,10 @@
     <w:p>
       <w:r>
         <w:object w:dxaOrig="13958" w:dyaOrig="1874">
-          <v:shape id="_x0000_i1206" type="#_x0000_t75" style="width:522.2pt;height:70.4pt" o:ole="">
-            <v:imagedata r:id="rId63" o:title=""/>
+          <v:shape id="_x0000_i1132" type="#_x0000_t75" style="width:522.05pt;height:70.35pt" o:ole="">
+            <v:imagedata r:id="rId64" o:title=""/>
           </v:shape>
-          <o:OLEObject Type="Embed" ProgID="Word.OpenDocumentText.12" ShapeID="_x0000_i1206" DrawAspect="Content" ObjectID="_1523994582" r:id="rId64"/>
+          <o:OLEObject Type="Embed" ProgID="Word.OpenDocumentText.12" ShapeID="_x0000_i1132" DrawAspect="Content" ObjectID="_1524339885" r:id="rId65"/>
         </w:object>
       </w:r>
     </w:p>
@@ -3521,10 +4165,10 @@
     <w:p>
       <w:r>
         <w:object w:dxaOrig="13958" w:dyaOrig="702">
-          <v:shape id="_x0000_i1209" type="#_x0000_t75" style="width:522.2pt;height:26.1pt" o:ole="">
-            <v:imagedata r:id="rId65" o:title=""/>
+          <v:shape id="_x0000_i1135" type="#_x0000_t75" style="width:522.05pt;height:26.1pt" o:ole="">
+            <v:imagedata r:id="rId66" o:title=""/>
           </v:shape>
-          <o:OLEObject Type="Embed" ProgID="Word.OpenDocumentText.12" ShapeID="_x0000_i1209" DrawAspect="Content" ObjectID="_1523994583" r:id="rId66"/>
+          <o:OLEObject Type="Embed" ProgID="Word.OpenDocumentText.12" ShapeID="_x0000_i1135" DrawAspect="Content" ObjectID="_1524339886" r:id="rId67"/>
         </w:object>
       </w:r>
     </w:p>
@@ -3534,6 +4178,7 @@
           <w:noProof/>
           <w:lang w:eastAsia="en-GB"/>
         </w:rPr>
+        <w:lastRenderedPageBreak/>
         <w:drawing>
           <wp:anchor distT="0" distB="0" distL="114300" distR="114300" simplePos="0" relativeHeight="251673600" behindDoc="0" locked="0" layoutInCell="1" allowOverlap="1" wp14:anchorId="05BF3B9E" wp14:editId="145ECF0E">
             <wp:simplePos x="0" y="0"/>
@@ -3566,7 +4211,7 @@
                     <pic:cNvPicPr/>
                   </pic:nvPicPr>
                   <pic:blipFill>
-                    <a:blip r:embed="rId67"/>
+                    <a:blip r:embed="rId68"/>
                     <a:stretch>
                       <a:fillRect/>
                     </a:stretch>
@@ -3696,16 +4341,15 @@
       <w:bookmarkEnd w:id="23"/>
       <w:r>
         <w:object w:dxaOrig="13958" w:dyaOrig="2342">
-          <v:shape id="_x0000_i1225" type="#_x0000_t75" style="width:536.05pt;height:89.8pt" o:ole="">
-            <v:imagedata r:id="rId68" o:title=""/>
+          <v:shape id="_x0000_i1138" type="#_x0000_t75" style="width:536pt;height:89.8pt" o:ole="">
+            <v:imagedata r:id="rId69" o:title=""/>
           </v:shape>
-          <o:OLEObject Type="Embed" ProgID="Word.OpenDocumentText.12" ShapeID="_x0000_i1225" DrawAspect="Content" ObjectID="_1523994584" r:id="rId69"/>
+          <o:OLEObject Type="Embed" ProgID="Word.OpenDocumentText.12" ShapeID="_x0000_i1138" DrawAspect="Content" ObjectID="_1524339887" r:id="rId70"/>
         </w:object>
       </w:r>
     </w:p>
     <w:p>
       <w:r>
-        <w:lastRenderedPageBreak/>
         <w:t xml:space="preserve">Unfortunately, this didn’t work properly at first. After some further testing, I discovered that </w:t>
       </w:r>
       <w:proofErr w:type="gramStart"/>
@@ -3728,10 +4372,10 @@
     <w:p>
       <w:r>
         <w:object w:dxaOrig="9026" w:dyaOrig="702">
-          <v:shape id="_x0000_i1237" type="#_x0000_t75" style="width:451.4pt;height:35.2pt" o:ole="">
-            <v:imagedata r:id="rId70" o:title=""/>
+          <v:shape id="_x0000_i1141" type="#_x0000_t75" style="width:451.3pt;height:35.2pt" o:ole="">
+            <v:imagedata r:id="rId71" o:title=""/>
           </v:shape>
-          <o:OLEObject Type="Embed" ProgID="Word.OpenDocumentText.12" ShapeID="_x0000_i1237" DrawAspect="Content" ObjectID="_1523994585" r:id="rId71"/>
+          <o:OLEObject Type="Embed" ProgID="Word.OpenDocumentText.12" ShapeID="_x0000_i1141" DrawAspect="Content" ObjectID="_1524339888" r:id="rId72"/>
         </w:object>
       </w:r>
     </w:p>
@@ -3753,10 +4397,10 @@
           <w:b/>
         </w:rPr>
         <w:object w:dxaOrig="9026" w:dyaOrig="234">
-          <v:shape id="_x0000_i1240" type="#_x0000_t75" style="width:451.4pt;height:11.85pt" o:ole="">
-            <v:imagedata r:id="rId72" o:title=""/>
+          <v:shape id="_x0000_i1050" type="#_x0000_t75" style="width:451.3pt;height:11.85pt" o:ole="">
+            <v:imagedata r:id="rId73" o:title=""/>
           </v:shape>
-          <o:OLEObject Type="Embed" ProgID="Word.OpenDocumentText.12" ShapeID="_x0000_i1240" DrawAspect="Content" ObjectID="_1523994586" r:id="rId73"/>
+          <o:OLEObject Type="Embed" ProgID="Word.OpenDocumentText.12" ShapeID="_x0000_i1050" DrawAspect="Content" ObjectID="_1524339889" r:id="rId74"/>
         </w:object>
       </w:r>
     </w:p>
@@ -3869,10 +4513,10 @@
     <w:p>
       <w:r>
         <w:object w:dxaOrig="13958" w:dyaOrig="2342">
-          <v:shape id="_x0000_i1243" type="#_x0000_t75" style="width:523.4pt;height:87.8pt" o:ole="">
-            <v:imagedata r:id="rId74" o:title=""/>
+          <v:shape id="_x0000_i1145" type="#_x0000_t75" style="width:523.45pt;height:87.8pt" o:ole="">
+            <v:imagedata r:id="rId75" o:title=""/>
           </v:shape>
-          <o:OLEObject Type="Embed" ProgID="Word.OpenDocumentText.12" ShapeID="_x0000_i1243" DrawAspect="Content" ObjectID="_1523994587" r:id="rId75"/>
+          <o:OLEObject Type="Embed" ProgID="Word.OpenDocumentText.12" ShapeID="_x0000_i1145" DrawAspect="Content" ObjectID="_1524339890" r:id="rId76"/>
         </w:object>
       </w:r>
       <w:r>
@@ -3906,10 +4550,10 @@
     <w:p>
       <w:r>
         <w:object w:dxaOrig="13958" w:dyaOrig="1171">
-          <v:shape id="_x0000_i1247" type="#_x0000_t75" style="width:529.7pt;height:44.3pt" o:ole="">
-            <v:imagedata r:id="rId76" o:title=""/>
+          <v:shape id="_x0000_i1148" type="#_x0000_t75" style="width:529.7pt;height:44.3pt" o:ole="">
+            <v:imagedata r:id="rId77" o:title=""/>
           </v:shape>
-          <o:OLEObject Type="Embed" ProgID="Word.OpenDocumentText.12" ShapeID="_x0000_i1247" DrawAspect="Content" ObjectID="_1523994588" r:id="rId77"/>
+          <o:OLEObject Type="Embed" ProgID="Word.OpenDocumentText.12" ShapeID="_x0000_i1148" DrawAspect="Content" ObjectID="_1524339891" r:id="rId78"/>
         </w:object>
       </w:r>
       <w:r>
@@ -3918,6 +4562,7 @@
     </w:p>
     <w:p>
       <w:r>
+        <w:lastRenderedPageBreak/>
         <w:t xml:space="preserve">This just calls a function provided by the </w:t>
       </w:r>
       <w:r>
@@ -3988,7 +4633,6 @@
           <w:noProof/>
           <w:lang w:eastAsia="en-GB"/>
         </w:rPr>
-        <w:lastRenderedPageBreak/>
         <w:drawing>
           <wp:anchor distT="0" distB="0" distL="114300" distR="114300" simplePos="0" relativeHeight="251677696" behindDoc="0" locked="0" layoutInCell="1" allowOverlap="1" wp14:anchorId="30663701" wp14:editId="5C58E087">
             <wp:simplePos x="0" y="0"/>
@@ -4021,7 +4665,7 @@
                     <pic:cNvPicPr/>
                   </pic:nvPicPr>
                   <pic:blipFill>
-                    <a:blip r:embed="rId78"/>
+                    <a:blip r:embed="rId79"/>
                     <a:stretch>
                       <a:fillRect/>
                     </a:stretch>
@@ -4084,7 +4728,7 @@
                     <pic:cNvPicPr/>
                   </pic:nvPicPr>
                   <pic:blipFill>
-                    <a:blip r:embed="rId79"/>
+                    <a:blip r:embed="rId80"/>
                     <a:stretch>
                       <a:fillRect/>
                     </a:stretch>
@@ -4146,10 +4790,10 @@
     <w:p>
       <w:r>
         <w:object w:dxaOrig="13958" w:dyaOrig="1874">
-          <v:shape id="_x0000_i1252" type="#_x0000_t75" style="width:528.9pt;height:71.2pt" o:ole="">
-            <v:imagedata r:id="rId80" o:title=""/>
+          <v:shape id="_x0000_i1151" type="#_x0000_t75" style="width:529pt;height:71.2pt" o:ole="">
+            <v:imagedata r:id="rId81" o:title=""/>
           </v:shape>
-          <o:OLEObject Type="Embed" ProgID="Word.OpenDocumentText.12" ShapeID="_x0000_i1252" DrawAspect="Content" ObjectID="_1523994589" r:id="rId81"/>
+          <o:OLEObject Type="Embed" ProgID="Word.OpenDocumentText.12" ShapeID="_x0000_i1151" DrawAspect="Content" ObjectID="_1524339892" r:id="rId82"/>
         </w:object>
       </w:r>
     </w:p>
@@ -4198,16 +4842,16 @@
       <w:bookmarkEnd w:id="29"/>
       <w:r>
         <w:object w:dxaOrig="13958" w:dyaOrig="4683">
-          <v:shape id="_x0000_i1273" type="#_x0000_t75" style="width:494.9pt;height:166.15pt" o:ole="">
-            <v:imagedata r:id="rId82" o:title=""/>
+          <v:shape id="_x0000_i1154" type="#_x0000_t75" style="width:494.8pt;height:166.25pt" o:ole="">
+            <v:imagedata r:id="rId83" o:title=""/>
           </v:shape>
-          <o:OLEObject Type="Embed" ProgID="Word.OpenDocumentText.12" ShapeID="_x0000_i1273" DrawAspect="Content" ObjectID="_1523994590" r:id="rId83"/>
+          <o:OLEObject Type="Embed" ProgID="Word.OpenDocumentText.12" ShapeID="_x0000_i1154" DrawAspect="Content" ObjectID="_1524339893" r:id="rId84"/>
         </w:object>
       </w:r>
     </w:p>
-    <w:p/>
-    <w:p>
-      <w:r>
+    <w:p>
+      <w:r>
+        <w:lastRenderedPageBreak/>
         <w:t xml:space="preserve">This is done twice – first for the total average (every result they have submitted) and then for the recent average (with the query limited to their past 3 </w:t>
       </w:r>
       <w:r>
@@ -4225,7 +4869,6 @@
           <w:noProof/>
           <w:lang w:eastAsia="en-GB"/>
         </w:rPr>
-        <w:lastRenderedPageBreak/>
         <w:drawing>
           <wp:anchor distT="0" distB="0" distL="114300" distR="114300" simplePos="0" relativeHeight="251680768" behindDoc="0" locked="0" layoutInCell="1" allowOverlap="1" wp14:anchorId="41776E34" wp14:editId="1DCBA020">
             <wp:simplePos x="0" y="0"/>
@@ -4258,7 +4901,7 @@
                     <pic:cNvPicPr/>
                   </pic:nvPicPr>
                   <pic:blipFill>
-                    <a:blip r:embed="rId84"/>
+                    <a:blip r:embed="rId85"/>
                     <a:stretch>
                       <a:fillRect/>
                     </a:stretch>
@@ -4288,10 +4931,10 @@
       <w:bookmarkEnd w:id="30"/>
       <w:r>
         <w:object w:dxaOrig="13958" w:dyaOrig="12646">
-          <v:shape id="_x0000_i1292" type="#_x0000_t75" style="width:534.45pt;height:484.2pt" o:ole="">
-            <v:imagedata r:id="rId85" o:title=""/>
+          <v:shape id="_x0000_i1157" type="#_x0000_t75" style="width:534.6pt;height:484.35pt" o:ole="">
+            <v:imagedata r:id="rId86" o:title=""/>
           </v:shape>
-          <o:OLEObject Type="Embed" ProgID="Word.OpenDocumentText.12" ShapeID="_x0000_i1292" DrawAspect="Content" ObjectID="_1523994591" r:id="rId86"/>
+          <o:OLEObject Type="Embed" ProgID="Word.OpenDocumentText.12" ShapeID="_x0000_i1157" DrawAspect="Content" ObjectID="_1524339894" r:id="rId87"/>
         </w:object>
       </w:r>
     </w:p>
@@ -4310,6 +4953,7 @@
           <w:noProof/>
           <w:lang w:eastAsia="en-GB"/>
         </w:rPr>
+        <w:lastRenderedPageBreak/>
         <w:drawing>
           <wp:anchor distT="0" distB="0" distL="114300" distR="114300" simplePos="0" relativeHeight="251682816" behindDoc="0" locked="0" layoutInCell="1" allowOverlap="1" wp14:anchorId="0D51F607" wp14:editId="7C0C49EA">
             <wp:simplePos x="0" y="0"/>
@@ -4342,7 +4986,7 @@
                     <pic:cNvPicPr/>
                   </pic:nvPicPr>
                   <pic:blipFill>
-                    <a:blip r:embed="rId87"/>
+                    <a:blip r:embed="rId88"/>
                     <a:stretch>
                       <a:fillRect/>
                     </a:stretch>
@@ -4369,11 +5013,7 @@
         </w:drawing>
       </w:r>
       <w:r>
-        <w:t xml:space="preserve">I first added three buttons to the top right of the information pane. The first is a dropdown menu to manually move a user between groups without using the dragging system. This also includes a fourth group – </w:t>
-      </w:r>
-      <w:r>
-        <w:lastRenderedPageBreak/>
-        <w:t>teacher – if the administrator was adding another teacher. This would give the user access to the administration page.</w:t>
+        <w:t>I first added three buttons to the top right of the information pane. The first is a dropdown menu to manually move a user between groups without using the dragging system. This also includes a fourth group – teacher – if the administrator was adding another teacher. This would give the user access to the administration page.</w:t>
       </w:r>
     </w:p>
     <w:p>
@@ -4414,7 +5054,7 @@
                     <pic:cNvPicPr/>
                   </pic:nvPicPr>
                   <pic:blipFill>
-                    <a:blip r:embed="rId88"/>
+                    <a:blip r:embed="rId89"/>
                     <a:stretch>
                       <a:fillRect/>
                     </a:stretch>
@@ -4493,10 +5133,10 @@
       <w:bookmarkEnd w:id="31"/>
       <w:r>
         <w:object w:dxaOrig="13958" w:dyaOrig="937">
-          <v:shape id="_x0000_i1310" type="#_x0000_t75" style="width:522.6pt;height:35.2pt" o:ole="">
-            <v:imagedata r:id="rId89" o:title=""/>
+          <v:shape id="_x0000_i1160" type="#_x0000_t75" style="width:522.75pt;height:35.2pt" o:ole="">
+            <v:imagedata r:id="rId90" o:title=""/>
           </v:shape>
-          <o:OLEObject Type="Embed" ProgID="Word.OpenDocumentText.12" ShapeID="_x0000_i1310" DrawAspect="Content" ObjectID="_1523994592" r:id="rId90"/>
+          <o:OLEObject Type="Embed" ProgID="Word.OpenDocumentText.12" ShapeID="_x0000_i1160" DrawAspect="Content" ObjectID="_1524339895" r:id="rId91"/>
         </w:object>
       </w:r>
     </w:p>
@@ -4538,7 +5178,7 @@
                     <pic:cNvPicPr/>
                   </pic:nvPicPr>
                   <pic:blipFill>
-                    <a:blip r:embed="rId91"/>
+                    <a:blip r:embed="rId92"/>
                     <a:stretch>
                       <a:fillRect/>
                     </a:stretch>
@@ -4609,10 +5249,10 @@
       <w:bookmarkEnd w:id="32"/>
       <w:r>
         <w:object w:dxaOrig="13958" w:dyaOrig="2108">
-          <v:shape id="_x0000_i1326" type="#_x0000_t75" style="width:529.7pt;height:79.9pt" o:ole="">
-            <v:imagedata r:id="rId92" o:title=""/>
+          <v:shape id="_x0000_i1163" type="#_x0000_t75" style="width:529.7pt;height:79.9pt" o:ole="">
+            <v:imagedata r:id="rId93" o:title=""/>
           </v:shape>
-          <o:OLEObject Type="Embed" ProgID="Word.OpenDocumentText.12" ShapeID="_x0000_i1326" DrawAspect="Content" ObjectID="_1523994593" r:id="rId93"/>
+          <o:OLEObject Type="Embed" ProgID="Word.OpenDocumentText.12" ShapeID="_x0000_i1163" DrawAspect="Content" ObjectID="_1524339896" r:id="rId94"/>
         </w:object>
       </w:r>
     </w:p>
@@ -4652,10 +5292,10 @@
     <w:p>
       <w:r>
         <w:object w:dxaOrig="13958" w:dyaOrig="1171">
-          <v:shape id="_x0000_i1321" type="#_x0000_t75" style="width:534.05pt;height:44.7pt" o:ole="">
-            <v:imagedata r:id="rId94" o:title=""/>
+          <v:shape id="_x0000_i1166" type="#_x0000_t75" style="width:533.9pt;height:44.65pt" o:ole="">
+            <v:imagedata r:id="rId95" o:title=""/>
           </v:shape>
-          <o:OLEObject Type="Embed" ProgID="Word.OpenDocumentText.12" ShapeID="_x0000_i1321" DrawAspect="Content" ObjectID="_1523994594" r:id="rId95"/>
+          <o:OLEObject Type="Embed" ProgID="Word.OpenDocumentText.12" ShapeID="_x0000_i1166" DrawAspect="Content" ObjectID="_1524339897" r:id="rId96"/>
         </w:object>
       </w:r>
     </w:p>
@@ -4726,16 +5366,15 @@
     <w:p>
       <w:r>
         <w:object w:dxaOrig="13958" w:dyaOrig="3747">
-          <v:shape id="_x0000_i1329" type="#_x0000_t75" style="width:517.05pt;height:138.45pt" o:ole="">
-            <v:imagedata r:id="rId96" o:title=""/>
+          <v:shape id="_x0000_i1169" type="#_x0000_t75" style="width:517.15pt;height:138.45pt" o:ole="">
+            <v:imagedata r:id="rId97" o:title=""/>
           </v:shape>
-          <o:OLEObject Type="Embed" ProgID="Word.OpenDocumentText.12" ShapeID="_x0000_i1329" DrawAspect="Content" ObjectID="_1523994595" r:id="rId97"/>
+          <o:OLEObject Type="Embed" ProgID="Word.OpenDocumentText.12" ShapeID="_x0000_i1169" DrawAspect="Content" ObjectID="_1524339898" r:id="rId98"/>
         </w:object>
       </w:r>
     </w:p>
     <w:p>
       <w:r>
-        <w:lastRenderedPageBreak/>
         <w:t xml:space="preserve">Shown below is the server function, including a check to ensure that at least one administration </w:t>
       </w:r>
       <w:proofErr w:type="gramStart"/>
@@ -4752,10 +5391,10 @@
     <w:p>
       <w:r>
         <w:object w:dxaOrig="13958" w:dyaOrig="2342">
-          <v:shape id="_x0000_i1349" type="#_x0000_t75" style="width:517.05pt;height:86.65pt" o:ole="">
-            <v:imagedata r:id="rId98" o:title=""/>
+          <v:shape id="_x0000_i1172" type="#_x0000_t75" style="width:517.15pt;height:86.65pt" o:ole="">
+            <v:imagedata r:id="rId99" o:title=""/>
           </v:shape>
-          <o:OLEObject Type="Embed" ProgID="Word.OpenDocumentText.12" ShapeID="_x0000_i1349" DrawAspect="Content" ObjectID="_1523994596" r:id="rId99"/>
+          <o:OLEObject Type="Embed" ProgID="Word.OpenDocumentText.12" ShapeID="_x0000_i1172" DrawAspect="Content" ObjectID="_1524339899" r:id="rId100"/>
         </w:object>
       </w:r>
     </w:p>
@@ -4827,7 +5466,7 @@
                     <pic:cNvPicPr/>
                   </pic:nvPicPr>
                   <pic:blipFill>
-                    <a:blip r:embed="rId100"/>
+                    <a:blip r:embed="rId101"/>
                     <a:stretch>
                       <a:fillRect/>
                     </a:stretch>
@@ -4895,7 +5534,7 @@
                     <pic:cNvPicPr/>
                   </pic:nvPicPr>
                   <pic:blipFill>
-                    <a:blip r:embed="rId101"/>
+                    <a:blip r:embed="rId102"/>
                     <a:stretch>
                       <a:fillRect/>
                     </a:stretch>
@@ -4978,10 +5617,10 @@
       <w:bookmarkEnd w:id="36"/>
       <w:r>
         <w:object w:dxaOrig="13958" w:dyaOrig="5386">
-          <v:shape id="_x0000_i1358" type="#_x0000_t75" style="width:522.6pt;height:201.75pt" o:ole="">
-            <v:imagedata r:id="rId102" o:title=""/>
+          <v:shape id="_x0000_i1175" type="#_x0000_t75" style="width:522.75pt;height:201.7pt" o:ole="">
+            <v:imagedata r:id="rId103" o:title=""/>
           </v:shape>
-          <o:OLEObject Type="Embed" ProgID="Word.OpenDocumentText.12" ShapeID="_x0000_i1358" DrawAspect="Content" ObjectID="_1523994597" r:id="rId103"/>
+          <o:OLEObject Type="Embed" ProgID="Word.OpenDocumentText.12" ShapeID="_x0000_i1175" DrawAspect="Content" ObjectID="_1524339900" r:id="rId104"/>
         </w:object>
       </w:r>
     </w:p>
@@ -4995,10 +5634,10 @@
     <w:p>
       <w:r>
         <w:object w:dxaOrig="13958" w:dyaOrig="3279">
-          <v:shape id="_x0000_i1362" type="#_x0000_t75" style="width:522.6pt;height:123.05pt" o:ole="">
-            <v:imagedata r:id="rId104" o:title=""/>
+          <v:shape id="_x0000_i1178" type="#_x0000_t75" style="width:522.75pt;height:123.15pt" o:ole="">
+            <v:imagedata r:id="rId105" o:title=""/>
           </v:shape>
-          <o:OLEObject Type="Embed" ProgID="Word.OpenDocumentText.12" ShapeID="_x0000_i1362" DrawAspect="Content" ObjectID="_1523994598" r:id="rId105"/>
+          <o:OLEObject Type="Embed" ProgID="Word.OpenDocumentText.12" ShapeID="_x0000_i1178" DrawAspect="Content" ObjectID="_1524339901" r:id="rId106"/>
         </w:object>
       </w:r>
     </w:p>
@@ -5038,7 +5677,6 @@
           <w:noProof/>
           <w:lang w:eastAsia="en-GB"/>
         </w:rPr>
-        <w:lastRenderedPageBreak/>
         <w:drawing>
           <wp:anchor distT="0" distB="0" distL="114300" distR="114300" simplePos="0" relativeHeight="251693056" behindDoc="0" locked="0" layoutInCell="1" allowOverlap="1" wp14:anchorId="5E7382CE" wp14:editId="106E0FFA">
             <wp:simplePos x="0" y="0"/>
@@ -5071,7 +5709,7 @@
                     <pic:cNvPicPr/>
                   </pic:nvPicPr>
                   <pic:blipFill>
-                    <a:blip r:embed="rId106"/>
+                    <a:blip r:embed="rId107"/>
                     <a:stretch>
                       <a:fillRect/>
                     </a:stretch>
@@ -5590,12 +6228,129 @@
         </w:tc>
       </w:tr>
     </w:tbl>
-    <w:p>
-      <w:bookmarkStart w:id="38" w:name="_GoBack"/>
-      <w:bookmarkEnd w:id="38"/>
+    <w:p/>
+    <w:p>
+      <w:pPr>
+        <w:pStyle w:val="Heading1"/>
+      </w:pPr>
+      <w:r>
+        <w:t>Appendix</w:t>
+      </w:r>
+    </w:p>
+    <w:p>
+      <w:pPr>
+        <w:pStyle w:val="ListParagraph"/>
+        <w:numPr>
+          <w:ilvl w:val="0"/>
+          <w:numId w:val="7"/>
+        </w:numPr>
+      </w:pPr>
+      <w:r>
+        <w:t xml:space="preserve"> </w:t>
+      </w:r>
+    </w:p>
+    <w:p>
+      <w:pPr>
+        <w:pStyle w:val="ListParagraph"/>
+        <w:numPr>
+          <w:ilvl w:val="1"/>
+          <w:numId w:val="7"/>
+        </w:numPr>
+      </w:pPr>
+      <w:r>
+        <w:rPr>
+          <w:noProof/>
+          <w:lang w:eastAsia="en-GB"/>
+        </w:rPr>
+        <w:lastRenderedPageBreak/>
+        <w:drawing>
+          <wp:anchor distT="0" distB="0" distL="114300" distR="114300" simplePos="0" relativeHeight="251694080" behindDoc="1" locked="0" layoutInCell="1" allowOverlap="1">
+            <wp:simplePos x="0" y="0"/>
+            <wp:positionH relativeFrom="margin">
+              <wp:align>right</wp:align>
+            </wp:positionH>
+            <wp:positionV relativeFrom="paragraph">
+              <wp:posOffset>4445</wp:posOffset>
+            </wp:positionV>
+            <wp:extent cx="2088204" cy="1987826"/>
+            <wp:effectExtent l="0" t="0" r="7620" b="0"/>
+            <wp:wrapTight wrapText="bothSides">
+              <wp:wrapPolygon edited="0">
+                <wp:start x="0" y="0"/>
+                <wp:lineTo x="0" y="21324"/>
+                <wp:lineTo x="21482" y="21324"/>
+                <wp:lineTo x="21482" y="0"/>
+                <wp:lineTo x="0" y="0"/>
+              </wp:wrapPolygon>
+            </wp:wrapTight>
+            <wp:docPr id="2" name="Picture 2" descr="https://i.stack.imgur.com/vB5ZS.png"/>
+            <wp:cNvGraphicFramePr>
+              <a:graphicFrameLocks xmlns:a="http://schemas.openxmlformats.org/drawingml/2006/main" noChangeAspect="1"/>
+            </wp:cNvGraphicFramePr>
+            <a:graphic xmlns:a="http://schemas.openxmlformats.org/drawingml/2006/main">
+              <a:graphicData uri="http://schemas.openxmlformats.org/drawingml/2006/picture">
+                <pic:pic xmlns:pic="http://schemas.openxmlformats.org/drawingml/2006/picture">
+                  <pic:nvPicPr>
+                    <pic:cNvPr id="0" name="Picture 155" descr="https://i.stack.imgur.com/vB5ZS.png"/>
+                    <pic:cNvPicPr>
+                      <a:picLocks noChangeAspect="1" noChangeArrowheads="1"/>
+                    </pic:cNvPicPr>
+                  </pic:nvPicPr>
+                  <pic:blipFill>
+                    <a:blip r:embed="rId108">
+                      <a:extLst>
+                        <a:ext uri="{28A0092B-C50C-407E-A947-70E740481C1C}">
+                          <a14:useLocalDpi xmlns:a14="http://schemas.microsoft.com/office/drawing/2010/main" val="0"/>
+                        </a:ext>
+                      </a:extLst>
+                    </a:blip>
+                    <a:srcRect/>
+                    <a:stretch>
+                      <a:fillRect/>
+                    </a:stretch>
+                  </pic:blipFill>
+                  <pic:spPr bwMode="auto">
+                    <a:xfrm>
+                      <a:off x="0" y="0"/>
+                      <a:ext cx="2088204" cy="1987826"/>
+                    </a:xfrm>
+                    <a:prstGeom prst="rect">
+                      <a:avLst/>
+                    </a:prstGeom>
+                    <a:noFill/>
+                    <a:ln>
+                      <a:noFill/>
+                    </a:ln>
+                  </pic:spPr>
+                </pic:pic>
+              </a:graphicData>
+            </a:graphic>
+          </wp:anchor>
+        </w:drawing>
+      </w:r>
+      <w:r>
+        <w:t>Meteor is a JavaScript Application stack built upon a number of technologies. At its heart, Meteor builds upon other Node.js applications, making it easier to create full client/server applications quickly and easily. Although I could have used plain Node.js (a JavaScript engine for building event-driven apps), Meteor includes a number of useful features and frameworks, such as Blaze (Handlebars) and a full package manager. An illustration of the Meteor stack is shown (right).</w:t>
+      </w:r>
+    </w:p>
+    <w:p>
+      <w:pPr>
+        <w:pStyle w:val="ListParagraph"/>
+        <w:ind w:left="792"/>
+      </w:pPr>
+      <w:hyperlink r:id="rId109" w:history="1">
+        <w:r>
+          <w:rPr>
+            <w:rStyle w:val="Hyperlink"/>
+          </w:rPr>
+          <w:t>https://www.meteor.com</w:t>
+        </w:r>
+      </w:hyperlink>
+      <w:r>
+        <w:t xml:space="preserve"> </w:t>
+      </w:r>
     </w:p>
     <w:sectPr>
-      <w:headerReference w:type="default" r:id="rId107"/>
+      <w:headerReference w:type="default" r:id="rId110"/>
       <w:pgSz w:w="11906" w:h="16838"/>
       <w:pgMar w:top="720" w:right="720" w:bottom="720" w:left="720" w:header="708" w:footer="708" w:gutter="0"/>
       <w:cols w:space="708"/>
@@ -5920,7 +6675,7 @@
         <w:rFonts w:ascii="Symbol" w:hAnsi="Symbol" w:hint="default"/>
       </w:rPr>
     </w:lvl>
-    <w:lvl w:ilvl="1" w:tplc="08090003" w:tentative="1">
+    <w:lvl w:ilvl="1" w:tplc="08090003">
       <w:start w:val="1"/>
       <w:numFmt w:val="bullet"/>
       <w:lvlText w:val="o"/>
@@ -5932,7 +6687,7 @@
         <w:rFonts w:ascii="Courier New" w:hAnsi="Courier New" w:cs="Courier New" w:hint="default"/>
       </w:rPr>
     </w:lvl>
-    <w:lvl w:ilvl="2" w:tplc="08090005" w:tentative="1">
+    <w:lvl w:ilvl="2" w:tplc="08090005">
       <w:start w:val="1"/>
       <w:numFmt w:val="bullet"/>
       <w:lvlText w:val=""/>
@@ -5944,7 +6699,7 @@
         <w:rFonts w:ascii="Wingdings" w:hAnsi="Wingdings" w:hint="default"/>
       </w:rPr>
     </w:lvl>
-    <w:lvl w:ilvl="3" w:tplc="08090001" w:tentative="1">
+    <w:lvl w:ilvl="3" w:tplc="08090001">
       <w:start w:val="1"/>
       <w:numFmt w:val="bullet"/>
       <w:lvlText w:val=""/>
@@ -5956,7 +6711,7 @@
         <w:rFonts w:ascii="Symbol" w:hAnsi="Symbol" w:hint="default"/>
       </w:rPr>
     </w:lvl>
-    <w:lvl w:ilvl="4" w:tplc="08090003" w:tentative="1">
+    <w:lvl w:ilvl="4" w:tplc="08090003">
       <w:start w:val="1"/>
       <w:numFmt w:val="bullet"/>
       <w:lvlText w:val="o"/>
@@ -5968,7 +6723,7 @@
         <w:rFonts w:ascii="Courier New" w:hAnsi="Courier New" w:cs="Courier New" w:hint="default"/>
       </w:rPr>
     </w:lvl>
-    <w:lvl w:ilvl="5" w:tplc="08090005" w:tentative="1">
+    <w:lvl w:ilvl="5" w:tplc="08090005">
       <w:start w:val="1"/>
       <w:numFmt w:val="bullet"/>
       <w:lvlText w:val=""/>
@@ -5980,7 +6735,7 @@
         <w:rFonts w:ascii="Wingdings" w:hAnsi="Wingdings" w:hint="default"/>
       </w:rPr>
     </w:lvl>
-    <w:lvl w:ilvl="6" w:tplc="08090001" w:tentative="1">
+    <w:lvl w:ilvl="6" w:tplc="08090001">
       <w:start w:val="1"/>
       <w:numFmt w:val="bullet"/>
       <w:lvlText w:val=""/>
@@ -6131,6 +6886,92 @@
     </w:lvl>
   </w:abstractNum>
   <w:abstractNum w:abstractNumId="4" w15:restartNumberingAfterBreak="0">
+    <w:nsid w:val="4B140838"/>
+    <w:multiLevelType w:val="multilevel"/>
+    <w:tmpl w:val="0809001F"/>
+    <w:lvl w:ilvl="0">
+      <w:start w:val="1"/>
+      <w:numFmt w:val="decimal"/>
+      <w:lvlText w:val="%1."/>
+      <w:lvlJc w:val="left"/>
+      <w:pPr>
+        <w:ind w:left="360" w:hanging="360"/>
+      </w:pPr>
+    </w:lvl>
+    <w:lvl w:ilvl="1">
+      <w:start w:val="1"/>
+      <w:numFmt w:val="decimal"/>
+      <w:lvlText w:val="%1.%2."/>
+      <w:lvlJc w:val="left"/>
+      <w:pPr>
+        <w:ind w:left="792" w:hanging="432"/>
+      </w:pPr>
+    </w:lvl>
+    <w:lvl w:ilvl="2">
+      <w:start w:val="1"/>
+      <w:numFmt w:val="decimal"/>
+      <w:lvlText w:val="%1.%2.%3."/>
+      <w:lvlJc w:val="left"/>
+      <w:pPr>
+        <w:ind w:left="1224" w:hanging="504"/>
+      </w:pPr>
+    </w:lvl>
+    <w:lvl w:ilvl="3">
+      <w:start w:val="1"/>
+      <w:numFmt w:val="decimal"/>
+      <w:lvlText w:val="%1.%2.%3.%4."/>
+      <w:lvlJc w:val="left"/>
+      <w:pPr>
+        <w:ind w:left="1728" w:hanging="648"/>
+      </w:pPr>
+    </w:lvl>
+    <w:lvl w:ilvl="4">
+      <w:start w:val="1"/>
+      <w:numFmt w:val="decimal"/>
+      <w:lvlText w:val="%1.%2.%3.%4.%5."/>
+      <w:lvlJc w:val="left"/>
+      <w:pPr>
+        <w:ind w:left="2232" w:hanging="792"/>
+      </w:pPr>
+    </w:lvl>
+    <w:lvl w:ilvl="5">
+      <w:start w:val="1"/>
+      <w:numFmt w:val="decimal"/>
+      <w:lvlText w:val="%1.%2.%3.%4.%5.%6."/>
+      <w:lvlJc w:val="left"/>
+      <w:pPr>
+        <w:ind w:left="2736" w:hanging="936"/>
+      </w:pPr>
+    </w:lvl>
+    <w:lvl w:ilvl="6">
+      <w:start w:val="1"/>
+      <w:numFmt w:val="decimal"/>
+      <w:lvlText w:val="%1.%2.%3.%4.%5.%6.%7."/>
+      <w:lvlJc w:val="left"/>
+      <w:pPr>
+        <w:ind w:left="3240" w:hanging="1080"/>
+      </w:pPr>
+    </w:lvl>
+    <w:lvl w:ilvl="7">
+      <w:start w:val="1"/>
+      <w:numFmt w:val="decimal"/>
+      <w:lvlText w:val="%1.%2.%3.%4.%5.%6.%7.%8."/>
+      <w:lvlJc w:val="left"/>
+      <w:pPr>
+        <w:ind w:left="3744" w:hanging="1224"/>
+      </w:pPr>
+    </w:lvl>
+    <w:lvl w:ilvl="8">
+      <w:start w:val="1"/>
+      <w:numFmt w:val="decimal"/>
+      <w:lvlText w:val="%1.%2.%3.%4.%5.%6.%7.%8.%9."/>
+      <w:lvlJc w:val="left"/>
+      <w:pPr>
+        <w:ind w:left="4320" w:hanging="1440"/>
+      </w:pPr>
+    </w:lvl>
+  </w:abstractNum>
+  <w:abstractNum w:abstractNumId="5" w15:restartNumberingAfterBreak="0">
     <w:nsid w:val="6E5C0FDB"/>
     <w:multiLevelType w:val="hybridMultilevel"/>
     <w:tmpl w:val="A302F49E"/>
@@ -6243,7 +7084,7 @@
       </w:rPr>
     </w:lvl>
   </w:abstractNum>
-  <w:abstractNum w:abstractNumId="5" w15:restartNumberingAfterBreak="0">
+  <w:abstractNum w:abstractNumId="6" w15:restartNumberingAfterBreak="0">
     <w:nsid w:val="7A7F2763"/>
     <w:multiLevelType w:val="hybridMultilevel"/>
     <w:tmpl w:val="96220E1A"/>
@@ -6363,7 +7204,7 @@
     <w:abstractNumId w:val="0"/>
   </w:num>
   <w:num w:numId="3">
-    <w:abstractNumId w:val="5"/>
+    <w:abstractNumId w:val="6"/>
   </w:num>
   <w:num w:numId="4">
     <w:abstractNumId w:val="1"/>
@@ -6372,6 +7213,9 @@
     <w:abstractNumId w:val="3"/>
   </w:num>
   <w:num w:numId="6">
+    <w:abstractNumId w:val="5"/>
+  </w:num>
+  <w:num w:numId="7">
     <w:abstractNumId w:val="4"/>
   </w:num>
 </w:numbering>
@@ -6500,6 +7344,7 @@
     <w:lsdException w:name="HTML Sample" w:semiHidden="1" w:unhideWhenUsed="1"/>
     <w:lsdException w:name="HTML Typewriter" w:semiHidden="1" w:unhideWhenUsed="1"/>
     <w:lsdException w:name="HTML Variable" w:semiHidden="1" w:unhideWhenUsed="1"/>
+    <w:lsdException w:name="Normal Table" w:semiHidden="1" w:unhideWhenUsed="1"/>
     <w:lsdException w:name="annotation subject" w:semiHidden="1" w:unhideWhenUsed="1"/>
     <w:lsdException w:name="No List" w:semiHidden="1" w:unhideWhenUsed="1"/>
     <w:lsdException w:name="Outline List 1" w:semiHidden="1" w:unhideWhenUsed="1"/>
@@ -6546,8 +7391,10 @@
     <w:lsdException w:name="Table Subtle 2" w:semiHidden="1" w:unhideWhenUsed="1"/>
     <w:lsdException w:name="Table Web 1" w:semiHidden="1" w:unhideWhenUsed="1"/>
     <w:lsdException w:name="Table Web 2" w:semiHidden="1" w:unhideWhenUsed="1"/>
+    <w:lsdException w:name="Table Web 3" w:semiHidden="1" w:unhideWhenUsed="1"/>
     <w:lsdException w:name="Balloon Text" w:semiHidden="1" w:unhideWhenUsed="1"/>
     <w:lsdException w:name="Table Grid" w:uiPriority="39"/>
+    <w:lsdException w:name="Table Theme" w:semiHidden="1" w:unhideWhenUsed="1"/>
     <w:lsdException w:name="Placeholder Text" w:semiHidden="1"/>
     <w:lsdException w:name="No Spacing" w:uiPriority="1" w:qFormat="1"/>
     <w:lsdException w:name="Light Shading" w:uiPriority="60"/>
@@ -6837,6 +7684,7 @@
   <w:style w:type="character" w:default="1" w:styleId="DefaultParagraphFont">
     <w:name w:val="Default Paragraph Font"/>
     <w:uiPriority w:val="1"/>
+    <w:semiHidden/>
     <w:unhideWhenUsed/>
   </w:style>
   <w:style w:type="table" w:default="1" w:styleId="TableNormal">
@@ -7088,6 +7936,33 @@
       <w:color w:val="954F72" w:themeColor="followedHyperlink"/>
       <w:u w:val="single"/>
     </w:rPr>
+  </w:style>
+  <w:style w:type="paragraph" w:styleId="Caption">
+    <w:name w:val="caption"/>
+    <w:basedOn w:val="Normal"/>
+    <w:next w:val="Normal"/>
+    <w:uiPriority w:val="35"/>
+    <w:unhideWhenUsed/>
+    <w:qFormat/>
+    <w:rsid w:val="00E61BF1"/>
+    <w:pPr>
+      <w:spacing w:after="200" w:line="240" w:lineRule="auto"/>
+    </w:pPr>
+    <w:rPr>
+      <w:i/>
+      <w:iCs/>
+      <w:color w:val="44546A" w:themeColor="text2"/>
+      <w:sz w:val="18"/>
+      <w:szCs w:val="18"/>
+    </w:rPr>
+  </w:style>
+  <w:style w:type="character" w:styleId="LineNumber">
+    <w:name w:val="line number"/>
+    <w:basedOn w:val="DefaultParagraphFont"/>
+    <w:uiPriority w:val="99"/>
+    <w:semiHidden/>
+    <w:unhideWhenUsed/>
+    <w:rsid w:val="0065772C"/>
   </w:style>
 </w:styles>
 </file>
@@ -7358,7 +8233,7 @@
 </file>
 
 <file path=customXml/itemProps1.xml><?xml version="1.0" encoding="utf-8"?>
-<ds:datastoreItem xmlns:ds="http://schemas.openxmlformats.org/officeDocument/2006/customXml" ds:itemID="{12271FED-A2F8-4D33-B21B-CC2BF5BB226B}">
+<ds:datastoreItem xmlns:ds="http://schemas.openxmlformats.org/officeDocument/2006/customXml" ds:itemID="{91D4A4DB-28D3-4CDF-BA9A-B145F209E0B1}">
   <ds:schemaRefs>
     <ds:schemaRef ds:uri="http://schemas.openxmlformats.org/officeDocument/2006/bibliography"/>
   </ds:schemaRefs>

</xml_diff>